<commit_message>
update before the submission
</commit_message>
<xml_diff>
--- a/RDT10 Writeup.docx
+++ b/RDT10 Writeup.docx
@@ -1,11 +1,16 @@
 
 <file path=word/document.xml><?xml version="1.0" encoding="utf-8"?>
-<w:document xmlns:wpc="http://schemas.microsoft.com/office/word/2010/wordprocessingCanvas" xmlns:mc="http://schemas.openxmlformats.org/markup-compatibility/2006" xmlns:o="urn:schemas-microsoft-com:office:office" xmlns:r="http://schemas.openxmlformats.org/officeDocument/2006/relationships" xmlns:m="http://schemas.openxmlformats.org/officeDocument/2006/math" xmlns:v="urn:schemas-microsoft-com:vml" xmlns:wp14="http://schemas.microsoft.com/office/word/2010/wordprocessingDrawing" xmlns:wp="http://schemas.openxmlformats.org/drawingml/2006/wordprocessingDrawing" xmlns:w10="urn:schemas-microsoft-com:office:word" xmlns:w="http://schemas.openxmlformats.org/wordprocessingml/2006/main" xmlns:w14="http://schemas.microsoft.com/office/word/2010/wordml" xmlns:w15="http://schemas.microsoft.com/office/word/2012/wordml" xmlns:wpg="http://schemas.microsoft.com/office/word/2010/wordprocessingGroup" xmlns:wpi="http://schemas.microsoft.com/office/word/2010/wordprocessingInk" xmlns:wne="http://schemas.microsoft.com/office/word/2006/wordml" xmlns:wps="http://schemas.microsoft.com/office/word/2010/wordprocessingShape" mc:Ignorable="w14 w15 wp14">
+<w:document xmlns:wpc="http://schemas.microsoft.com/office/word/2010/wordprocessingCanvas" xmlns:mc="http://schemas.openxmlformats.org/markup-compatibility/2006" xmlns:o="urn:schemas-microsoft-com:office:office" xmlns:r="http://schemas.openxmlformats.org/officeDocument/2006/relationships" xmlns:m="http://schemas.openxmlformats.org/officeDocument/2006/math" xmlns:v="urn:schemas-microsoft-com:vml" xmlns:wp14="http://schemas.microsoft.com/office/word/2010/wordprocessingDrawing" xmlns:wp="http://schemas.openxmlformats.org/drawingml/2006/wordprocessingDrawing" xmlns:w10="urn:schemas-microsoft-com:office:word" xmlns:w="http://schemas.openxmlformats.org/wordprocessingml/2006/main" xmlns:w14="http://schemas.microsoft.com/office/word/2010/wordml" xmlns:wpg="http://schemas.microsoft.com/office/word/2010/wordprocessingGroup" xmlns:wpi="http://schemas.microsoft.com/office/word/2010/wordprocessingInk" xmlns:wne="http://schemas.microsoft.com/office/word/2006/wordml" xmlns:wps="http://schemas.microsoft.com/office/word/2010/wordprocessingShape" mc:Ignorable="w14 wp14">
   <w:body>
     <w:p>
       <w:r>
-        <w:t>RDT10 Writeup</w:t>
-      </w:r>
+        <w:t xml:space="preserve">RDT10 </w:t>
+      </w:r>
+      <w:proofErr w:type="spellStart"/>
+      <w:r>
+        <w:t>Writeup</w:t>
+      </w:r>
+      <w:proofErr w:type="spellEnd"/>
     </w:p>
     <w:p>
       <w:r>
@@ -37,7 +42,10 @@
         </w:numPr>
       </w:pPr>
       <w:r>
-        <w:t>Is it possible to transmit all of the data in the sender’s buffer to the receiver’s buffer.</w:t>
+        <w:t xml:space="preserve">Is it possible to transmit all of the data in the sender’s </w:t>
+      </w:r>
+      <w:r>
+        <w:t>buffer to the receiver’s buffer?</w:t>
       </w:r>
     </w:p>
     <w:p>
@@ -91,7 +99,7 @@
                     <pic:cNvPicPr/>
                   </pic:nvPicPr>
                   <pic:blipFill>
-                    <a:blip r:embed="rId6"/>
+                    <a:blip r:embed="rId7"/>
                     <a:stretch>
                       <a:fillRect/>
                     </a:stretch>
@@ -147,7 +155,7 @@
                     <pic:cNvPicPr/>
                   </pic:nvPicPr>
                   <pic:blipFill>
-                    <a:blip r:embed="rId7"/>
+                    <a:blip r:embed="rId8"/>
                     <a:stretch>
                       <a:fillRect/>
                     </a:stretch>
@@ -203,7 +211,7 @@
                     <pic:cNvPicPr/>
                   </pic:nvPicPr>
                   <pic:blipFill>
-                    <a:blip r:embed="rId8"/>
+                    <a:blip r:embed="rId9"/>
                     <a:stretch>
                       <a:fillRect/>
                     </a:stretch>
@@ -257,7 +265,7 @@
                     <pic:cNvPicPr/>
                   </pic:nvPicPr>
                   <pic:blipFill>
-                    <a:blip r:embed="rId9"/>
+                    <a:blip r:embed="rId10"/>
                     <a:stretch>
                       <a:fillRect/>
                     </a:stretch>
@@ -310,7 +318,7 @@
                     <pic:cNvPicPr/>
                   </pic:nvPicPr>
                   <pic:blipFill>
-                    <a:blip r:embed="rId10"/>
+                    <a:blip r:embed="rId11"/>
                     <a:stretch>
                       <a:fillRect/>
                     </a:stretch>
@@ -366,7 +374,7 @@
                     <pic:cNvPicPr/>
                   </pic:nvPicPr>
                   <pic:blipFill>
-                    <a:blip r:embed="rId11"/>
+                    <a:blip r:embed="rId12"/>
                     <a:stretch>
                       <a:fillRect/>
                     </a:stretch>
@@ -401,7 +409,15 @@
         <w:t>State 7: Receiver has extracted the data from the pipeline, getting</w:t>
       </w:r>
       <w:r>
-        <w:t xml:space="preserve"> all the data out of the pipe, and all the data from the sender.</w:t>
+        <w:t xml:space="preserve"> all the data out of the </w:t>
+      </w:r>
+      <w:proofErr w:type="gramStart"/>
+      <w:r>
+        <w:t>pipe,</w:t>
+      </w:r>
+      <w:proofErr w:type="gramEnd"/>
+      <w:r>
+        <w:t xml:space="preserve"> and all the data from the sender.</w:t>
       </w:r>
     </w:p>
     <w:p>
@@ -428,7 +444,7 @@
                     <pic:cNvPicPr/>
                   </pic:nvPicPr>
                   <pic:blipFill>
-                    <a:blip r:embed="rId12"/>
+                    <a:blip r:embed="rId13"/>
                     <a:stretch>
                       <a:fillRect/>
                     </a:stretch>
@@ -463,7 +479,10 @@
         </w:numPr>
       </w:pPr>
       <w:r>
-        <w:t>Is it always possible to transmit all of the data in the sender’s buffer to the receiver’s buffer.</w:t>
+        <w:t xml:space="preserve">Is it always possible to transmit all of the data in the sender’s </w:t>
+      </w:r>
+      <w:r>
+        <w:t>buffer to the receiver’s buffer?</w:t>
       </w:r>
     </w:p>
     <w:p>
@@ -472,6 +491,17 @@
       </w:pPr>
       <w:r>
         <w:t>Yes. Under two key assumptions this is true with the model that we have created. We added the constraint that there will be no loss of packets in the pipe, and there is no corruption of packets in the pipe. Using these two additional constraints in the model lets us create no counterexample when running the following assertion.</w:t>
+      </w:r>
+      <w:r>
+        <w:t xml:space="preserve"> (</w:t>
+      </w:r>
+      <w:proofErr w:type="gramStart"/>
+      <w:r>
+        <w:t>which</w:t>
+      </w:r>
+      <w:proofErr w:type="gramEnd"/>
+      <w:r>
+        <w:t xml:space="preserve"> checks to make sure that the last system state has no packets left in the pip and the receiver received all the data)</w:t>
       </w:r>
     </w:p>
     <w:p>
@@ -483,10 +513,10 @@
           <w:noProof/>
         </w:rPr>
         <w:drawing>
-          <wp:inline distT="0" distB="0" distL="0" distR="0" wp14:anchorId="278C7B6C" wp14:editId="4B6F9532">
-            <wp:extent cx="5314950" cy="438150"/>
+          <wp:inline distT="0" distB="0" distL="0" distR="0" wp14:anchorId="0DC1E2E8" wp14:editId="175FE30E">
+            <wp:extent cx="5943600" cy="331470"/>
             <wp:effectExtent l="0" t="0" r="0" b="0"/>
-            <wp:docPr id="9" name="Picture 9"/>
+            <wp:docPr id="4" name="Picture 4"/>
             <wp:cNvGraphicFramePr>
               <a:graphicFrameLocks xmlns:a="http://schemas.openxmlformats.org/drawingml/2006/main" noChangeAspect="1"/>
             </wp:cNvGraphicFramePr>
@@ -494,11 +524,11 @@
               <a:graphicData uri="http://schemas.openxmlformats.org/drawingml/2006/picture">
                 <pic:pic xmlns:pic="http://schemas.openxmlformats.org/drawingml/2006/picture">
                   <pic:nvPicPr>
-                    <pic:cNvPr id="1" name=""/>
+                    <pic:cNvPr id="0" name=""/>
                     <pic:cNvPicPr/>
                   </pic:nvPicPr>
                   <pic:blipFill>
-                    <a:blip r:embed="rId13"/>
+                    <a:blip r:embed="rId14"/>
                     <a:stretch>
                       <a:fillRect/>
                     </a:stretch>
@@ -506,7 +536,7 @@
                   <pic:spPr>
                     <a:xfrm>
                       <a:off x="0" y="0"/>
-                      <a:ext cx="5314950" cy="438150"/>
+                      <a:ext cx="5943600" cy="331470"/>
                     </a:xfrm>
                     <a:prstGeom prst="rect">
                       <a:avLst/>
@@ -534,14 +564,14 @@
       <w:r>
         <w:t xml:space="preserve"> for them in our model since it is a known error and we were looking for unknown errors which could occur in the protocol</w:t>
       </w:r>
+      <w:r>
+        <w:t>.</w:t>
+      </w:r>
+      <w:r>
+        <w:t xml:space="preserve"> If we impose a possible loss of packets into the pipe, then the protocol becomes unreliable and there is a counterexample there.</w:t>
+      </w:r>
       <w:bookmarkStart w:id="0" w:name="_GoBack"/>
       <w:bookmarkEnd w:id="0"/>
-      <w:r>
-        <w:t>.</w:t>
-      </w:r>
-      <w:r>
-        <w:t xml:space="preserve"> If we impose a possible loss of packets into the pipe, then the protocol becomes unreliable and there is a counterexample there.</w:t>
-      </w:r>
     </w:p>
     <w:sectPr>
       <w:pgSz w:w="12240" w:h="15840"/>
@@ -554,7 +584,7 @@
 </file>
 
 <file path=word/numbering.xml><?xml version="1.0" encoding="utf-8"?>
-<w:numbering xmlns:wpc="http://schemas.microsoft.com/office/word/2010/wordprocessingCanvas" xmlns:mc="http://schemas.openxmlformats.org/markup-compatibility/2006" xmlns:o="urn:schemas-microsoft-com:office:office" xmlns:r="http://schemas.openxmlformats.org/officeDocument/2006/relationships" xmlns:m="http://schemas.openxmlformats.org/officeDocument/2006/math" xmlns:v="urn:schemas-microsoft-com:vml" xmlns:wp14="http://schemas.microsoft.com/office/word/2010/wordprocessingDrawing" xmlns:wp="http://schemas.openxmlformats.org/drawingml/2006/wordprocessingDrawing" xmlns:w10="urn:schemas-microsoft-com:office:word" xmlns:w="http://schemas.openxmlformats.org/wordprocessingml/2006/main" xmlns:w14="http://schemas.microsoft.com/office/word/2010/wordml" xmlns:w15="http://schemas.microsoft.com/office/word/2012/wordml" xmlns:wpg="http://schemas.microsoft.com/office/word/2010/wordprocessingGroup" xmlns:wpi="http://schemas.microsoft.com/office/word/2010/wordprocessingInk" xmlns:wne="http://schemas.microsoft.com/office/word/2006/wordml" xmlns:wps="http://schemas.microsoft.com/office/word/2010/wordprocessingShape" mc:Ignorable="w14 w15 wp14">
+<w:numbering xmlns:wpc="http://schemas.microsoft.com/office/word/2010/wordprocessingCanvas" xmlns:mc="http://schemas.openxmlformats.org/markup-compatibility/2006" xmlns:o="urn:schemas-microsoft-com:office:office" xmlns:r="http://schemas.openxmlformats.org/officeDocument/2006/relationships" xmlns:m="http://schemas.openxmlformats.org/officeDocument/2006/math" xmlns:v="urn:schemas-microsoft-com:vml" xmlns:wp14="http://schemas.microsoft.com/office/word/2010/wordprocessingDrawing" xmlns:wp="http://schemas.openxmlformats.org/drawingml/2006/wordprocessingDrawing" xmlns:w10="urn:schemas-microsoft-com:office:word" xmlns:w="http://schemas.openxmlformats.org/wordprocessingml/2006/main" xmlns:w14="http://schemas.microsoft.com/office/word/2010/wordml" xmlns:wpg="http://schemas.microsoft.com/office/word/2010/wordprocessingGroup" xmlns:wpi="http://schemas.microsoft.com/office/word/2010/wordprocessingInk" xmlns:wne="http://schemas.microsoft.com/office/word/2006/wordml" xmlns:wps="http://schemas.microsoft.com/office/word/2010/wordprocessingShape" mc:Ignorable="w14 wp14">
   <w:abstractNum w:abstractNumId="0">
     <w:nsid w:val="24977CCA"/>
     <w:multiLevelType w:val="hybridMultilevel"/>
@@ -651,7 +681,7 @@
 </file>
 
 <file path=word/styles.xml><?xml version="1.0" encoding="utf-8"?>
-<w:styles xmlns:mc="http://schemas.openxmlformats.org/markup-compatibility/2006" xmlns:r="http://schemas.openxmlformats.org/officeDocument/2006/relationships" xmlns:w="http://schemas.openxmlformats.org/wordprocessingml/2006/main" xmlns:w14="http://schemas.microsoft.com/office/word/2010/wordml" xmlns:w15="http://schemas.microsoft.com/office/word/2012/wordml" mc:Ignorable="w14 w15">
+<w:styles xmlns:mc="http://schemas.openxmlformats.org/markup-compatibility/2006" xmlns:r="http://schemas.openxmlformats.org/officeDocument/2006/relationships" xmlns:w="http://schemas.openxmlformats.org/wordprocessingml/2006/main" xmlns:w14="http://schemas.microsoft.com/office/word/2010/wordml" mc:Ignorable="w14">
   <w:docDefaults>
     <w:rPrDefault>
       <w:rPr>
@@ -663,378 +693,144 @@
     </w:rPrDefault>
     <w:pPrDefault/>
   </w:docDefaults>
-  <w:latentStyles w:defLockedState="0" w:defUIPriority="99" w:defSemiHidden="0" w:defUnhideWhenUsed="0" w:defQFormat="0" w:count="371">
-    <w:lsdException w:name="Normal" w:uiPriority="0" w:qFormat="1"/>
-    <w:lsdException w:name="heading 1" w:uiPriority="9" w:qFormat="1"/>
-    <w:lsdException w:name="heading 2" w:semiHidden="1" w:uiPriority="9" w:unhideWhenUsed="1" w:qFormat="1"/>
-    <w:lsdException w:name="heading 3" w:semiHidden="1" w:uiPriority="9" w:unhideWhenUsed="1" w:qFormat="1"/>
-    <w:lsdException w:name="heading 4" w:semiHidden="1" w:uiPriority="9" w:unhideWhenUsed="1" w:qFormat="1"/>
-    <w:lsdException w:name="heading 5" w:semiHidden="1" w:uiPriority="9" w:unhideWhenUsed="1" w:qFormat="1"/>
-    <w:lsdException w:name="heading 6" w:semiHidden="1" w:uiPriority="9" w:unhideWhenUsed="1" w:qFormat="1"/>
-    <w:lsdException w:name="heading 7" w:semiHidden="1" w:uiPriority="9" w:unhideWhenUsed="1" w:qFormat="1"/>
-    <w:lsdException w:name="heading 8" w:semiHidden="1" w:uiPriority="9" w:unhideWhenUsed="1" w:qFormat="1"/>
-    <w:lsdException w:name="heading 9" w:semiHidden="1" w:uiPriority="9" w:unhideWhenUsed="1" w:qFormat="1"/>
-    <w:lsdException w:name="index 1" w:semiHidden="1" w:unhideWhenUsed="1"/>
-    <w:lsdException w:name="index 2" w:semiHidden="1" w:unhideWhenUsed="1"/>
-    <w:lsdException w:name="index 3" w:semiHidden="1" w:unhideWhenUsed="1"/>
-    <w:lsdException w:name="index 4" w:semiHidden="1" w:unhideWhenUsed="1"/>
-    <w:lsdException w:name="index 5" w:semiHidden="1" w:unhideWhenUsed="1"/>
-    <w:lsdException w:name="index 6" w:semiHidden="1" w:unhideWhenUsed="1"/>
-    <w:lsdException w:name="index 7" w:semiHidden="1" w:unhideWhenUsed="1"/>
-    <w:lsdException w:name="index 8" w:semiHidden="1" w:unhideWhenUsed="1"/>
-    <w:lsdException w:name="index 9" w:semiHidden="1" w:unhideWhenUsed="1"/>
-    <w:lsdException w:name="toc 1" w:semiHidden="1" w:uiPriority="39" w:unhideWhenUsed="1"/>
-    <w:lsdException w:name="toc 2" w:semiHidden="1" w:uiPriority="39" w:unhideWhenUsed="1"/>
-    <w:lsdException w:name="toc 3" w:semiHidden="1" w:uiPriority="39" w:unhideWhenUsed="1"/>
-    <w:lsdException w:name="toc 4" w:semiHidden="1" w:uiPriority="39" w:unhideWhenUsed="1"/>
-    <w:lsdException w:name="toc 5" w:semiHidden="1" w:uiPriority="39" w:unhideWhenUsed="1"/>
-    <w:lsdException w:name="toc 6" w:semiHidden="1" w:uiPriority="39" w:unhideWhenUsed="1"/>
-    <w:lsdException w:name="toc 7" w:semiHidden="1" w:uiPriority="39" w:unhideWhenUsed="1"/>
-    <w:lsdException w:name="toc 8" w:semiHidden="1" w:uiPriority="39" w:unhideWhenUsed="1"/>
-    <w:lsdException w:name="toc 9" w:semiHidden="1" w:uiPriority="39" w:unhideWhenUsed="1"/>
-    <w:lsdException w:name="Normal Indent" w:semiHidden="1" w:unhideWhenUsed="1"/>
-    <w:lsdException w:name="footnote text" w:semiHidden="1" w:unhideWhenUsed="1"/>
-    <w:lsdException w:name="annotation text" w:semiHidden="1" w:unhideWhenUsed="1"/>
-    <w:lsdException w:name="header" w:semiHidden="1" w:unhideWhenUsed="1"/>
-    <w:lsdException w:name="footer" w:semiHidden="1" w:unhideWhenUsed="1"/>
-    <w:lsdException w:name="index heading" w:semiHidden="1" w:unhideWhenUsed="1"/>
-    <w:lsdException w:name="caption" w:semiHidden="1" w:uiPriority="35" w:unhideWhenUsed="1" w:qFormat="1"/>
-    <w:lsdException w:name="table of figures" w:semiHidden="1" w:unhideWhenUsed="1"/>
-    <w:lsdException w:name="envelope address" w:semiHidden="1" w:unhideWhenUsed="1"/>
-    <w:lsdException w:name="envelope return" w:semiHidden="1" w:unhideWhenUsed="1"/>
-    <w:lsdException w:name="footnote reference" w:semiHidden="1" w:unhideWhenUsed="1"/>
-    <w:lsdException w:name="annotation reference" w:semiHidden="1" w:unhideWhenUsed="1"/>
-    <w:lsdException w:name="line number" w:semiHidden="1" w:unhideWhenUsed="1"/>
-    <w:lsdException w:name="page number" w:semiHidden="1" w:unhideWhenUsed="1"/>
-    <w:lsdException w:name="endnote reference" w:semiHidden="1" w:unhideWhenUsed="1"/>
-    <w:lsdException w:name="endnote text" w:semiHidden="1" w:unhideWhenUsed="1"/>
-    <w:lsdException w:name="table of authorities" w:semiHidden="1" w:unhideWhenUsed="1"/>
-    <w:lsdException w:name="macro" w:semiHidden="1" w:unhideWhenUsed="1"/>
-    <w:lsdException w:name="toa heading" w:semiHidden="1" w:unhideWhenUsed="1"/>
-    <w:lsdException w:name="List" w:semiHidden="1" w:unhideWhenUsed="1"/>
-    <w:lsdException w:name="List Bullet" w:semiHidden="1" w:unhideWhenUsed="1"/>
-    <w:lsdException w:name="List Number" w:semiHidden="1" w:unhideWhenUsed="1"/>
-    <w:lsdException w:name="List 2" w:semiHidden="1" w:unhideWhenUsed="1"/>
-    <w:lsdException w:name="List 3" w:semiHidden="1" w:unhideWhenUsed="1"/>
-    <w:lsdException w:name="List 4" w:semiHidden="1" w:unhideWhenUsed="1"/>
-    <w:lsdException w:name="List 5" w:semiHidden="1" w:unhideWhenUsed="1"/>
-    <w:lsdException w:name="List Bullet 2" w:semiHidden="1" w:unhideWhenUsed="1"/>
-    <w:lsdException w:name="List Bullet 3" w:semiHidden="1" w:unhideWhenUsed="1"/>
-    <w:lsdException w:name="List Bullet 4" w:semiHidden="1" w:unhideWhenUsed="1"/>
-    <w:lsdException w:name="List Bullet 5" w:semiHidden="1" w:unhideWhenUsed="1"/>
-    <w:lsdException w:name="List Number 2" w:semiHidden="1" w:unhideWhenUsed="1"/>
-    <w:lsdException w:name="List Number 3" w:semiHidden="1" w:unhideWhenUsed="1"/>
-    <w:lsdException w:name="List Number 4" w:semiHidden="1" w:unhideWhenUsed="1"/>
-    <w:lsdException w:name="List Number 5" w:semiHidden="1" w:unhideWhenUsed="1"/>
-    <w:lsdException w:name="Title" w:uiPriority="10" w:qFormat="1"/>
-    <w:lsdException w:name="Closing" w:semiHidden="1" w:unhideWhenUsed="1"/>
-    <w:lsdException w:name="Signature" w:semiHidden="1" w:unhideWhenUsed="1"/>
-    <w:lsdException w:name="Default Paragraph Font" w:semiHidden="1" w:uiPriority="1" w:unhideWhenUsed="1"/>
-    <w:lsdException w:name="Body Text" w:semiHidden="1" w:unhideWhenUsed="1"/>
-    <w:lsdException w:name="Body Text Indent" w:semiHidden="1" w:unhideWhenUsed="1"/>
-    <w:lsdException w:name="List Continue" w:semiHidden="1" w:unhideWhenUsed="1"/>
-    <w:lsdException w:name="List Continue 2" w:semiHidden="1" w:unhideWhenUsed="1"/>
-    <w:lsdException w:name="List Continue 3" w:semiHidden="1" w:unhideWhenUsed="1"/>
-    <w:lsdException w:name="List Continue 4" w:semiHidden="1" w:unhideWhenUsed="1"/>
-    <w:lsdException w:name="List Continue 5" w:semiHidden="1" w:unhideWhenUsed="1"/>
-    <w:lsdException w:name="Message Header" w:semiHidden="1" w:unhideWhenUsed="1"/>
-    <w:lsdException w:name="Subtitle" w:uiPriority="11" w:qFormat="1"/>
-    <w:lsdException w:name="Salutation" w:semiHidden="1" w:unhideWhenUsed="1"/>
-    <w:lsdException w:name="Date" w:semiHidden="1" w:unhideWhenUsed="1"/>
-    <w:lsdException w:name="Body Text First Indent" w:semiHidden="1" w:unhideWhenUsed="1"/>
-    <w:lsdException w:name="Body Text First Indent 2" w:semiHidden="1" w:unhideWhenUsed="1"/>
-    <w:lsdException w:name="Note Heading" w:semiHidden="1" w:unhideWhenUsed="1"/>
-    <w:lsdException w:name="Body Text 2" w:semiHidden="1" w:unhideWhenUsed="1"/>
-    <w:lsdException w:name="Body Text 3" w:semiHidden="1" w:unhideWhenUsed="1"/>
-    <w:lsdException w:name="Body Text Indent 2" w:semiHidden="1" w:unhideWhenUsed="1"/>
-    <w:lsdException w:name="Body Text Indent 3" w:semiHidden="1" w:unhideWhenUsed="1"/>
-    <w:lsdException w:name="Block Text" w:semiHidden="1" w:unhideWhenUsed="1"/>
-    <w:lsdException w:name="Hyperlink" w:semiHidden="1" w:unhideWhenUsed="1"/>
-    <w:lsdException w:name="FollowedHyperlink" w:semiHidden="1" w:unhideWhenUsed="1"/>
-    <w:lsdException w:name="Strong" w:uiPriority="22" w:qFormat="1"/>
-    <w:lsdException w:name="Emphasis" w:uiPriority="20" w:qFormat="1"/>
-    <w:lsdException w:name="Document Map" w:semiHidden="1" w:unhideWhenUsed="1"/>
-    <w:lsdException w:name="Plain Text" w:semiHidden="1" w:unhideWhenUsed="1"/>
-    <w:lsdException w:name="E-mail Signature" w:semiHidden="1" w:unhideWhenUsed="1"/>
-    <w:lsdException w:name="HTML Top of Form" w:semiHidden="1" w:unhideWhenUsed="1"/>
-    <w:lsdException w:name="HTML Bottom of Form" w:semiHidden="1" w:unhideWhenUsed="1"/>
-    <w:lsdException w:name="Normal (Web)" w:semiHidden="1" w:unhideWhenUsed="1"/>
-    <w:lsdException w:name="HTML Acronym" w:semiHidden="1" w:unhideWhenUsed="1"/>
-    <w:lsdException w:name="HTML Address" w:semiHidden="1" w:unhideWhenUsed="1"/>
-    <w:lsdException w:name="HTML Cite" w:semiHidden="1" w:unhideWhenUsed="1"/>
-    <w:lsdException w:name="HTML Code" w:semiHidden="1" w:unhideWhenUsed="1"/>
-    <w:lsdException w:name="HTML Definition" w:semiHidden="1" w:unhideWhenUsed="1"/>
-    <w:lsdException w:name="HTML Keyboard" w:semiHidden="1" w:unhideWhenUsed="1"/>
-    <w:lsdException w:name="HTML Preformatted" w:semiHidden="1" w:unhideWhenUsed="1"/>
-    <w:lsdException w:name="HTML Sample" w:semiHidden="1" w:unhideWhenUsed="1"/>
-    <w:lsdException w:name="HTML Typewriter" w:semiHidden="1" w:unhideWhenUsed="1"/>
-    <w:lsdException w:name="HTML Variable" w:semiHidden="1" w:unhideWhenUsed="1"/>
-    <w:lsdException w:name="Normal Table" w:semiHidden="1" w:unhideWhenUsed="1"/>
-    <w:lsdException w:name="annotation subject" w:semiHidden="1" w:unhideWhenUsed="1"/>
-    <w:lsdException w:name="No List" w:semiHidden="1" w:unhideWhenUsed="1"/>
-    <w:lsdException w:name="Outline List 1" w:semiHidden="1" w:unhideWhenUsed="1"/>
-    <w:lsdException w:name="Outline List 2" w:semiHidden="1" w:unhideWhenUsed="1"/>
-    <w:lsdException w:name="Outline List 3" w:semiHidden="1" w:unhideWhenUsed="1"/>
-    <w:lsdException w:name="Table Simple 1" w:semiHidden="1" w:unhideWhenUsed="1"/>
-    <w:lsdException w:name="Table Simple 2" w:semiHidden="1" w:unhideWhenUsed="1"/>
-    <w:lsdException w:name="Table Simple 3" w:semiHidden="1" w:unhideWhenUsed="1"/>
-    <w:lsdException w:name="Table Classic 1" w:semiHidden="1" w:unhideWhenUsed="1"/>
-    <w:lsdException w:name="Table Classic 2" w:semiHidden="1" w:unhideWhenUsed="1"/>
-    <w:lsdException w:name="Table Classic 3" w:semiHidden="1" w:unhideWhenUsed="1"/>
-    <w:lsdException w:name="Table Classic 4" w:semiHidden="1" w:unhideWhenUsed="1"/>
-    <w:lsdException w:name="Table Colorful 1" w:semiHidden="1" w:unhideWhenUsed="1"/>
-    <w:lsdException w:name="Table Colorful 2" w:semiHidden="1" w:unhideWhenUsed="1"/>
-    <w:lsdException w:name="Table Colorful 3" w:semiHidden="1" w:unhideWhenUsed="1"/>
-    <w:lsdException w:name="Table Columns 1" w:semiHidden="1" w:unhideWhenUsed="1"/>
-    <w:lsdException w:name="Table Columns 2" w:semiHidden="1" w:unhideWhenUsed="1"/>
-    <w:lsdException w:name="Table Columns 3" w:semiHidden="1" w:unhideWhenUsed="1"/>
-    <w:lsdException w:name="Table Columns 4" w:semiHidden="1" w:unhideWhenUsed="1"/>
-    <w:lsdException w:name="Table Columns 5" w:semiHidden="1" w:unhideWhenUsed="1"/>
-    <w:lsdException w:name="Table Grid 1" w:semiHidden="1" w:unhideWhenUsed="1"/>
-    <w:lsdException w:name="Table Grid 2" w:semiHidden="1" w:unhideWhenUsed="1"/>
-    <w:lsdException w:name="Table Grid 3" w:semiHidden="1" w:unhideWhenUsed="1"/>
-    <w:lsdException w:name="Table Grid 4" w:semiHidden="1" w:unhideWhenUsed="1"/>
-    <w:lsdException w:name="Table Grid 5" w:semiHidden="1" w:unhideWhenUsed="1"/>
-    <w:lsdException w:name="Table Grid 6" w:semiHidden="1" w:unhideWhenUsed="1"/>
-    <w:lsdException w:name="Table Grid 7" w:semiHidden="1" w:unhideWhenUsed="1"/>
-    <w:lsdException w:name="Table Grid 8" w:semiHidden="1" w:unhideWhenUsed="1"/>
-    <w:lsdException w:name="Table List 1" w:semiHidden="1" w:unhideWhenUsed="1"/>
-    <w:lsdException w:name="Table List 2" w:semiHidden="1" w:unhideWhenUsed="1"/>
-    <w:lsdException w:name="Table List 3" w:semiHidden="1" w:unhideWhenUsed="1"/>
-    <w:lsdException w:name="Table List 4" w:semiHidden="1" w:unhideWhenUsed="1"/>
-    <w:lsdException w:name="Table List 5" w:semiHidden="1" w:unhideWhenUsed="1"/>
-    <w:lsdException w:name="Table List 6" w:semiHidden="1" w:unhideWhenUsed="1"/>
-    <w:lsdException w:name="Table List 7" w:semiHidden="1" w:unhideWhenUsed="1"/>
-    <w:lsdException w:name="Table List 8" w:semiHidden="1" w:unhideWhenUsed="1"/>
-    <w:lsdException w:name="Table 3D effects 1" w:semiHidden="1" w:unhideWhenUsed="1"/>
-    <w:lsdException w:name="Table 3D effects 2" w:semiHidden="1" w:unhideWhenUsed="1"/>
-    <w:lsdException w:name="Table 3D effects 3" w:semiHidden="1" w:unhideWhenUsed="1"/>
-    <w:lsdException w:name="Table Contemporary" w:semiHidden="1" w:unhideWhenUsed="1"/>
-    <w:lsdException w:name="Table Elegant" w:semiHidden="1" w:unhideWhenUsed="1"/>
-    <w:lsdException w:name="Table Professional" w:semiHidden="1" w:unhideWhenUsed="1"/>
-    <w:lsdException w:name="Table Subtle 1" w:semiHidden="1" w:unhideWhenUsed="1"/>
-    <w:lsdException w:name="Table Subtle 2" w:semiHidden="1" w:unhideWhenUsed="1"/>
-    <w:lsdException w:name="Table Web 1" w:semiHidden="1" w:unhideWhenUsed="1"/>
-    <w:lsdException w:name="Table Web 2" w:semiHidden="1" w:unhideWhenUsed="1"/>
-    <w:lsdException w:name="Table Web 3" w:semiHidden="1" w:unhideWhenUsed="1"/>
-    <w:lsdException w:name="Balloon Text" w:semiHidden="1" w:unhideWhenUsed="1"/>
-    <w:lsdException w:name="Table Grid" w:uiPriority="39"/>
-    <w:lsdException w:name="Table Theme" w:semiHidden="1" w:unhideWhenUsed="1"/>
-    <w:lsdException w:name="Placeholder Text" w:semiHidden="1"/>
-    <w:lsdException w:name="No Spacing" w:uiPriority="1" w:qFormat="1"/>
-    <w:lsdException w:name="Light Shading" w:uiPriority="60"/>
-    <w:lsdException w:name="Light List" w:uiPriority="61"/>
-    <w:lsdException w:name="Light Grid" w:uiPriority="62"/>
-    <w:lsdException w:name="Medium Shading 1" w:uiPriority="63"/>
-    <w:lsdException w:name="Medium Shading 2" w:uiPriority="64"/>
-    <w:lsdException w:name="Medium List 1" w:uiPriority="65"/>
-    <w:lsdException w:name="Medium List 2" w:uiPriority="66"/>
-    <w:lsdException w:name="Medium Grid 1" w:uiPriority="67"/>
-    <w:lsdException w:name="Medium Grid 2" w:uiPriority="68"/>
-    <w:lsdException w:name="Medium Grid 3" w:uiPriority="69"/>
-    <w:lsdException w:name="Dark List" w:uiPriority="70"/>
-    <w:lsdException w:name="Colorful Shading" w:uiPriority="71"/>
-    <w:lsdException w:name="Colorful List" w:uiPriority="72"/>
-    <w:lsdException w:name="Colorful Grid" w:uiPriority="73"/>
-    <w:lsdException w:name="Light Shading Accent 1" w:uiPriority="60"/>
-    <w:lsdException w:name="Light List Accent 1" w:uiPriority="61"/>
-    <w:lsdException w:name="Light Grid Accent 1" w:uiPriority="62"/>
-    <w:lsdException w:name="Medium Shading 1 Accent 1" w:uiPriority="63"/>
-    <w:lsdException w:name="Medium Shading 2 Accent 1" w:uiPriority="64"/>
-    <w:lsdException w:name="Medium List 1 Accent 1" w:uiPriority="65"/>
-    <w:lsdException w:name="Revision" w:semiHidden="1"/>
-    <w:lsdException w:name="List Paragraph" w:uiPriority="34" w:qFormat="1"/>
-    <w:lsdException w:name="Quote" w:uiPriority="29" w:qFormat="1"/>
-    <w:lsdException w:name="Intense Quote" w:uiPriority="30" w:qFormat="1"/>
-    <w:lsdException w:name="Medium List 2 Accent 1" w:uiPriority="66"/>
-    <w:lsdException w:name="Medium Grid 1 Accent 1" w:uiPriority="67"/>
-    <w:lsdException w:name="Medium Grid 2 Accent 1" w:uiPriority="68"/>
-    <w:lsdException w:name="Medium Grid 3 Accent 1" w:uiPriority="69"/>
-    <w:lsdException w:name="Dark List Accent 1" w:uiPriority="70"/>
-    <w:lsdException w:name="Colorful Shading Accent 1" w:uiPriority="71"/>
-    <w:lsdException w:name="Colorful List Accent 1" w:uiPriority="72"/>
-    <w:lsdException w:name="Colorful Grid Accent 1" w:uiPriority="73"/>
-    <w:lsdException w:name="Light Shading Accent 2" w:uiPriority="60"/>
-    <w:lsdException w:name="Light List Accent 2" w:uiPriority="61"/>
-    <w:lsdException w:name="Light Grid Accent 2" w:uiPriority="62"/>
-    <w:lsdException w:name="Medium Shading 1 Accent 2" w:uiPriority="63"/>
-    <w:lsdException w:name="Medium Shading 2 Accent 2" w:uiPriority="64"/>
-    <w:lsdException w:name="Medium List 1 Accent 2" w:uiPriority="65"/>
-    <w:lsdException w:name="Medium List 2 Accent 2" w:uiPriority="66"/>
-    <w:lsdException w:name="Medium Grid 1 Accent 2" w:uiPriority="67"/>
-    <w:lsdException w:name="Medium Grid 2 Accent 2" w:uiPriority="68"/>
-    <w:lsdException w:name="Medium Grid 3 Accent 2" w:uiPriority="69"/>
-    <w:lsdException w:name="Dark List Accent 2" w:uiPriority="70"/>
-    <w:lsdException w:name="Colorful Shading Accent 2" w:uiPriority="71"/>
-    <w:lsdException w:name="Colorful List Accent 2" w:uiPriority="72"/>
-    <w:lsdException w:name="Colorful Grid Accent 2" w:uiPriority="73"/>
-    <w:lsdException w:name="Light Shading Accent 3" w:uiPriority="60"/>
-    <w:lsdException w:name="Light List Accent 3" w:uiPriority="61"/>
-    <w:lsdException w:name="Light Grid Accent 3" w:uiPriority="62"/>
-    <w:lsdException w:name="Medium Shading 1 Accent 3" w:uiPriority="63"/>
-    <w:lsdException w:name="Medium Shading 2 Accent 3" w:uiPriority="64"/>
-    <w:lsdException w:name="Medium List 1 Accent 3" w:uiPriority="65"/>
-    <w:lsdException w:name="Medium List 2 Accent 3" w:uiPriority="66"/>
-    <w:lsdException w:name="Medium Grid 1 Accent 3" w:uiPriority="67"/>
-    <w:lsdException w:name="Medium Grid 2 Accent 3" w:uiPriority="68"/>
-    <w:lsdException w:name="Medium Grid 3 Accent 3" w:uiPriority="69"/>
-    <w:lsdException w:name="Dark List Accent 3" w:uiPriority="70"/>
-    <w:lsdException w:name="Colorful Shading Accent 3" w:uiPriority="71"/>
-    <w:lsdException w:name="Colorful List Accent 3" w:uiPriority="72"/>
-    <w:lsdException w:name="Colorful Grid Accent 3" w:uiPriority="73"/>
-    <w:lsdException w:name="Light Shading Accent 4" w:uiPriority="60"/>
-    <w:lsdException w:name="Light List Accent 4" w:uiPriority="61"/>
-    <w:lsdException w:name="Light Grid Accent 4" w:uiPriority="62"/>
-    <w:lsdException w:name="Medium Shading 1 Accent 4" w:uiPriority="63"/>
-    <w:lsdException w:name="Medium Shading 2 Accent 4" w:uiPriority="64"/>
-    <w:lsdException w:name="Medium List 1 Accent 4" w:uiPriority="65"/>
-    <w:lsdException w:name="Medium List 2 Accent 4" w:uiPriority="66"/>
-    <w:lsdException w:name="Medium Grid 1 Accent 4" w:uiPriority="67"/>
-    <w:lsdException w:name="Medium Grid 2 Accent 4" w:uiPriority="68"/>
-    <w:lsdException w:name="Medium Grid 3 Accent 4" w:uiPriority="69"/>
-    <w:lsdException w:name="Dark List Accent 4" w:uiPriority="70"/>
-    <w:lsdException w:name="Colorful Shading Accent 4" w:uiPriority="71"/>
-    <w:lsdException w:name="Colorful List Accent 4" w:uiPriority="72"/>
-    <w:lsdException w:name="Colorful Grid Accent 4" w:uiPriority="73"/>
-    <w:lsdException w:name="Light Shading Accent 5" w:uiPriority="60"/>
-    <w:lsdException w:name="Light List Accent 5" w:uiPriority="61"/>
-    <w:lsdException w:name="Light Grid Accent 5" w:uiPriority="62"/>
-    <w:lsdException w:name="Medium Shading 1 Accent 5" w:uiPriority="63"/>
-    <w:lsdException w:name="Medium Shading 2 Accent 5" w:uiPriority="64"/>
-    <w:lsdException w:name="Medium List 1 Accent 5" w:uiPriority="65"/>
-    <w:lsdException w:name="Medium List 2 Accent 5" w:uiPriority="66"/>
-    <w:lsdException w:name="Medium Grid 1 Accent 5" w:uiPriority="67"/>
-    <w:lsdException w:name="Medium Grid 2 Accent 5" w:uiPriority="68"/>
-    <w:lsdException w:name="Medium Grid 3 Accent 5" w:uiPriority="69"/>
-    <w:lsdException w:name="Dark List Accent 5" w:uiPriority="70"/>
-    <w:lsdException w:name="Colorful Shading Accent 5" w:uiPriority="71"/>
-    <w:lsdException w:name="Colorful List Accent 5" w:uiPriority="72"/>
-    <w:lsdException w:name="Colorful Grid Accent 5" w:uiPriority="73"/>
-    <w:lsdException w:name="Light Shading Accent 6" w:uiPriority="60"/>
-    <w:lsdException w:name="Light List Accent 6" w:uiPriority="61"/>
-    <w:lsdException w:name="Light Grid Accent 6" w:uiPriority="62"/>
-    <w:lsdException w:name="Medium Shading 1 Accent 6" w:uiPriority="63"/>
-    <w:lsdException w:name="Medium Shading 2 Accent 6" w:uiPriority="64"/>
-    <w:lsdException w:name="Medium List 1 Accent 6" w:uiPriority="65"/>
-    <w:lsdException w:name="Medium List 2 Accent 6" w:uiPriority="66"/>
-    <w:lsdException w:name="Medium Grid 1 Accent 6" w:uiPriority="67"/>
-    <w:lsdException w:name="Medium Grid 2 Accent 6" w:uiPriority="68"/>
-    <w:lsdException w:name="Medium Grid 3 Accent 6" w:uiPriority="69"/>
-    <w:lsdException w:name="Dark List Accent 6" w:uiPriority="70"/>
-    <w:lsdException w:name="Colorful Shading Accent 6" w:uiPriority="71"/>
-    <w:lsdException w:name="Colorful List Accent 6" w:uiPriority="72"/>
-    <w:lsdException w:name="Colorful Grid Accent 6" w:uiPriority="73"/>
-    <w:lsdException w:name="Subtle Emphasis" w:uiPriority="19" w:qFormat="1"/>
-    <w:lsdException w:name="Intense Emphasis" w:uiPriority="21" w:qFormat="1"/>
-    <w:lsdException w:name="Subtle Reference" w:uiPriority="31" w:qFormat="1"/>
-    <w:lsdException w:name="Intense Reference" w:uiPriority="32" w:qFormat="1"/>
-    <w:lsdException w:name="Book Title" w:uiPriority="33" w:qFormat="1"/>
-    <w:lsdException w:name="Bibliography" w:semiHidden="1" w:uiPriority="37" w:unhideWhenUsed="1"/>
-    <w:lsdException w:name="TOC Heading" w:semiHidden="1" w:uiPriority="39" w:unhideWhenUsed="1" w:qFormat="1"/>
-    <w:lsdException w:name="Plain Table 1" w:uiPriority="41"/>
-    <w:lsdException w:name="Plain Table 2" w:uiPriority="42"/>
-    <w:lsdException w:name="Plain Table 3" w:uiPriority="43"/>
-    <w:lsdException w:name="Plain Table 4" w:uiPriority="44"/>
-    <w:lsdException w:name="Plain Table 5" w:uiPriority="45"/>
-    <w:lsdException w:name="Grid Table Light" w:uiPriority="40"/>
-    <w:lsdException w:name="Grid Table 1 Light" w:uiPriority="46"/>
-    <w:lsdException w:name="Grid Table 2" w:uiPriority="47"/>
-    <w:lsdException w:name="Grid Table 3" w:uiPriority="48"/>
-    <w:lsdException w:name="Grid Table 4" w:uiPriority="49"/>
-    <w:lsdException w:name="Grid Table 5 Dark" w:uiPriority="50"/>
-    <w:lsdException w:name="Grid Table 6 Colorful" w:uiPriority="51"/>
-    <w:lsdException w:name="Grid Table 7 Colorful" w:uiPriority="52"/>
-    <w:lsdException w:name="Grid Table 1 Light Accent 1" w:uiPriority="46"/>
-    <w:lsdException w:name="Grid Table 2 Accent 1" w:uiPriority="47"/>
-    <w:lsdException w:name="Grid Table 3 Accent 1" w:uiPriority="48"/>
-    <w:lsdException w:name="Grid Table 4 Accent 1" w:uiPriority="49"/>
-    <w:lsdException w:name="Grid Table 5 Dark Accent 1" w:uiPriority="50"/>
-    <w:lsdException w:name="Grid Table 6 Colorful Accent 1" w:uiPriority="51"/>
-    <w:lsdException w:name="Grid Table 7 Colorful Accent 1" w:uiPriority="52"/>
-    <w:lsdException w:name="Grid Table 1 Light Accent 2" w:uiPriority="46"/>
-    <w:lsdException w:name="Grid Table 2 Accent 2" w:uiPriority="47"/>
-    <w:lsdException w:name="Grid Table 3 Accent 2" w:uiPriority="48"/>
-    <w:lsdException w:name="Grid Table 4 Accent 2" w:uiPriority="49"/>
-    <w:lsdException w:name="Grid Table 5 Dark Accent 2" w:uiPriority="50"/>
-    <w:lsdException w:name="Grid Table 6 Colorful Accent 2" w:uiPriority="51"/>
-    <w:lsdException w:name="Grid Table 7 Colorful Accent 2" w:uiPriority="52"/>
-    <w:lsdException w:name="Grid Table 1 Light Accent 3" w:uiPriority="46"/>
-    <w:lsdException w:name="Grid Table 2 Accent 3" w:uiPriority="47"/>
-    <w:lsdException w:name="Grid Table 3 Accent 3" w:uiPriority="48"/>
-    <w:lsdException w:name="Grid Table 4 Accent 3" w:uiPriority="49"/>
-    <w:lsdException w:name="Grid Table 5 Dark Accent 3" w:uiPriority="50"/>
-    <w:lsdException w:name="Grid Table 6 Colorful Accent 3" w:uiPriority="51"/>
-    <w:lsdException w:name="Grid Table 7 Colorful Accent 3" w:uiPriority="52"/>
-    <w:lsdException w:name="Grid Table 1 Light Accent 4" w:uiPriority="46"/>
-    <w:lsdException w:name="Grid Table 2 Accent 4" w:uiPriority="47"/>
-    <w:lsdException w:name="Grid Table 3 Accent 4" w:uiPriority="48"/>
-    <w:lsdException w:name="Grid Table 4 Accent 4" w:uiPriority="49"/>
-    <w:lsdException w:name="Grid Table 5 Dark Accent 4" w:uiPriority="50"/>
-    <w:lsdException w:name="Grid Table 6 Colorful Accent 4" w:uiPriority="51"/>
-    <w:lsdException w:name="Grid Table 7 Colorful Accent 4" w:uiPriority="52"/>
-    <w:lsdException w:name="Grid Table 1 Light Accent 5" w:uiPriority="46"/>
-    <w:lsdException w:name="Grid Table 2 Accent 5" w:uiPriority="47"/>
-    <w:lsdException w:name="Grid Table 3 Accent 5" w:uiPriority="48"/>
-    <w:lsdException w:name="Grid Table 4 Accent 5" w:uiPriority="49"/>
-    <w:lsdException w:name="Grid Table 5 Dark Accent 5" w:uiPriority="50"/>
-    <w:lsdException w:name="Grid Table 6 Colorful Accent 5" w:uiPriority="51"/>
-    <w:lsdException w:name="Grid Table 7 Colorful Accent 5" w:uiPriority="52"/>
-    <w:lsdException w:name="Grid Table 1 Light Accent 6" w:uiPriority="46"/>
-    <w:lsdException w:name="Grid Table 2 Accent 6" w:uiPriority="47"/>
-    <w:lsdException w:name="Grid Table 3 Accent 6" w:uiPriority="48"/>
-    <w:lsdException w:name="Grid Table 4 Accent 6" w:uiPriority="49"/>
-    <w:lsdException w:name="Grid Table 5 Dark Accent 6" w:uiPriority="50"/>
-    <w:lsdException w:name="Grid Table 6 Colorful Accent 6" w:uiPriority="51"/>
-    <w:lsdException w:name="Grid Table 7 Colorful Accent 6" w:uiPriority="52"/>
-    <w:lsdException w:name="List Table 1 Light" w:uiPriority="46"/>
-    <w:lsdException w:name="List Table 2" w:uiPriority="47"/>
-    <w:lsdException w:name="List Table 3" w:uiPriority="48"/>
-    <w:lsdException w:name="List Table 4" w:uiPriority="49"/>
-    <w:lsdException w:name="List Table 5 Dark" w:uiPriority="50"/>
-    <w:lsdException w:name="List Table 6 Colorful" w:uiPriority="51"/>
-    <w:lsdException w:name="List Table 7 Colorful" w:uiPriority="52"/>
-    <w:lsdException w:name="List Table 1 Light Accent 1" w:uiPriority="46"/>
-    <w:lsdException w:name="List Table 2 Accent 1" w:uiPriority="47"/>
-    <w:lsdException w:name="List Table 3 Accent 1" w:uiPriority="48"/>
-    <w:lsdException w:name="List Table 4 Accent 1" w:uiPriority="49"/>
-    <w:lsdException w:name="List Table 5 Dark Accent 1" w:uiPriority="50"/>
-    <w:lsdException w:name="List Table 6 Colorful Accent 1" w:uiPriority="51"/>
-    <w:lsdException w:name="List Table 7 Colorful Accent 1" w:uiPriority="52"/>
-    <w:lsdException w:name="List Table 1 Light Accent 2" w:uiPriority="46"/>
-    <w:lsdException w:name="List Table 2 Accent 2" w:uiPriority="47"/>
-    <w:lsdException w:name="List Table 3 Accent 2" w:uiPriority="48"/>
-    <w:lsdException w:name="List Table 4 Accent 2" w:uiPriority="49"/>
-    <w:lsdException w:name="List Table 5 Dark Accent 2" w:uiPriority="50"/>
-    <w:lsdException w:name="List Table 6 Colorful Accent 2" w:uiPriority="51"/>
-    <w:lsdException w:name="List Table 7 Colorful Accent 2" w:uiPriority="52"/>
-    <w:lsdException w:name="List Table 1 Light Accent 3" w:uiPriority="46"/>
-    <w:lsdException w:name="List Table 2 Accent 3" w:uiPriority="47"/>
-    <w:lsdException w:name="List Table 3 Accent 3" w:uiPriority="48"/>
-    <w:lsdException w:name="List Table 4 Accent 3" w:uiPriority="49"/>
-    <w:lsdException w:name="List Table 5 Dark Accent 3" w:uiPriority="50"/>
-    <w:lsdException w:name="List Table 6 Colorful Accent 3" w:uiPriority="51"/>
-    <w:lsdException w:name="List Table 7 Colorful Accent 3" w:uiPriority="52"/>
-    <w:lsdException w:name="List Table 1 Light Accent 4" w:uiPriority="46"/>
-    <w:lsdException w:name="List Table 2 Accent 4" w:uiPriority="47"/>
-    <w:lsdException w:name="List Table 3 Accent 4" w:uiPriority="48"/>
-    <w:lsdException w:name="List Table 4 Accent 4" w:uiPriority="49"/>
-    <w:lsdException w:name="List Table 5 Dark Accent 4" w:uiPriority="50"/>
-    <w:lsdException w:name="List Table 6 Colorful Accent 4" w:uiPriority="51"/>
-    <w:lsdException w:name="List Table 7 Colorful Accent 4" w:uiPriority="52"/>
-    <w:lsdException w:name="List Table 1 Light Accent 5" w:uiPriority="46"/>
-    <w:lsdException w:name="List Table 2 Accent 5" w:uiPriority="47"/>
-    <w:lsdException w:name="List Table 3 Accent 5" w:uiPriority="48"/>
-    <w:lsdException w:name="List Table 4 Accent 5" w:uiPriority="49"/>
-    <w:lsdException w:name="List Table 5 Dark Accent 5" w:uiPriority="50"/>
-    <w:lsdException w:name="List Table 6 Colorful Accent 5" w:uiPriority="51"/>
-    <w:lsdException w:name="List Table 7 Colorful Accent 5" w:uiPriority="52"/>
-    <w:lsdException w:name="List Table 1 Light Accent 6" w:uiPriority="46"/>
-    <w:lsdException w:name="List Table 2 Accent 6" w:uiPriority="47"/>
-    <w:lsdException w:name="List Table 3 Accent 6" w:uiPriority="48"/>
-    <w:lsdException w:name="List Table 4 Accent 6" w:uiPriority="49"/>
-    <w:lsdException w:name="List Table 5 Dark Accent 6" w:uiPriority="50"/>
-    <w:lsdException w:name="List Table 6 Colorful Accent 6" w:uiPriority="51"/>
-    <w:lsdException w:name="List Table 7 Colorful Accent 6" w:uiPriority="52"/>
+  <w:latentStyles w:defLockedState="0" w:defUIPriority="99" w:defSemiHidden="1" w:defUnhideWhenUsed="1" w:defQFormat="0" w:count="267">
+    <w:lsdException w:name="Normal" w:semiHidden="0" w:uiPriority="0" w:unhideWhenUsed="0" w:qFormat="1"/>
+    <w:lsdException w:name="heading 1" w:semiHidden="0" w:uiPriority="9" w:unhideWhenUsed="0" w:qFormat="1"/>
+    <w:lsdException w:name="heading 2" w:uiPriority="9" w:qFormat="1"/>
+    <w:lsdException w:name="heading 3" w:uiPriority="9" w:qFormat="1"/>
+    <w:lsdException w:name="heading 4" w:uiPriority="9" w:qFormat="1"/>
+    <w:lsdException w:name="heading 5" w:uiPriority="9" w:qFormat="1"/>
+    <w:lsdException w:name="heading 6" w:uiPriority="9" w:qFormat="1"/>
+    <w:lsdException w:name="heading 7" w:uiPriority="9" w:qFormat="1"/>
+    <w:lsdException w:name="heading 8" w:uiPriority="9" w:qFormat="1"/>
+    <w:lsdException w:name="heading 9" w:uiPriority="9" w:qFormat="1"/>
+    <w:lsdException w:name="toc 1" w:uiPriority="39"/>
+    <w:lsdException w:name="toc 2" w:uiPriority="39"/>
+    <w:lsdException w:name="toc 3" w:uiPriority="39"/>
+    <w:lsdException w:name="toc 4" w:uiPriority="39"/>
+    <w:lsdException w:name="toc 5" w:uiPriority="39"/>
+    <w:lsdException w:name="toc 6" w:uiPriority="39"/>
+    <w:lsdException w:name="toc 7" w:uiPriority="39"/>
+    <w:lsdException w:name="toc 8" w:uiPriority="39"/>
+    <w:lsdException w:name="toc 9" w:uiPriority="39"/>
+    <w:lsdException w:name="caption" w:uiPriority="35" w:qFormat="1"/>
+    <w:lsdException w:name="Title" w:semiHidden="0" w:uiPriority="10" w:unhideWhenUsed="0" w:qFormat="1"/>
+    <w:lsdException w:name="Default Paragraph Font" w:uiPriority="1"/>
+    <w:lsdException w:name="Subtitle" w:semiHidden="0" w:uiPriority="11" w:unhideWhenUsed="0" w:qFormat="1"/>
+    <w:lsdException w:name="Strong" w:semiHidden="0" w:uiPriority="22" w:unhideWhenUsed="0" w:qFormat="1"/>
+    <w:lsdException w:name="Emphasis" w:semiHidden="0" w:uiPriority="20" w:unhideWhenUsed="0" w:qFormat="1"/>
+    <w:lsdException w:name="Table Grid" w:semiHidden="0" w:uiPriority="39" w:unhideWhenUsed="0"/>
+    <w:lsdException w:name="Placeholder Text" w:unhideWhenUsed="0"/>
+    <w:lsdException w:name="No Spacing" w:semiHidden="0" w:uiPriority="1" w:unhideWhenUsed="0" w:qFormat="1"/>
+    <w:lsdException w:name="Light Shading" w:semiHidden="0" w:uiPriority="60" w:unhideWhenUsed="0"/>
+    <w:lsdException w:name="Light List" w:semiHidden="0" w:uiPriority="61" w:unhideWhenUsed="0"/>
+    <w:lsdException w:name="Light Grid" w:semiHidden="0" w:uiPriority="62" w:unhideWhenUsed="0"/>
+    <w:lsdException w:name="Medium Shading 1" w:semiHidden="0" w:uiPriority="63" w:unhideWhenUsed="0"/>
+    <w:lsdException w:name="Medium Shading 2" w:semiHidden="0" w:uiPriority="64" w:unhideWhenUsed="0"/>
+    <w:lsdException w:name="Medium List 1" w:semiHidden="0" w:uiPriority="65" w:unhideWhenUsed="0"/>
+    <w:lsdException w:name="Medium List 2" w:semiHidden="0" w:uiPriority="66" w:unhideWhenUsed="0"/>
+    <w:lsdException w:name="Medium Grid 1" w:semiHidden="0" w:uiPriority="67" w:unhideWhenUsed="0"/>
+    <w:lsdException w:name="Medium Grid 2" w:semiHidden="0" w:uiPriority="68" w:unhideWhenUsed="0"/>
+    <w:lsdException w:name="Medium Grid 3" w:semiHidden="0" w:uiPriority="69" w:unhideWhenUsed="0"/>
+    <w:lsdException w:name="Dark List" w:semiHidden="0" w:uiPriority="70" w:unhideWhenUsed="0"/>
+    <w:lsdException w:name="Colorful Shading" w:semiHidden="0" w:uiPriority="71" w:unhideWhenUsed="0"/>
+    <w:lsdException w:name="Colorful List" w:semiHidden="0" w:uiPriority="72" w:unhideWhenUsed="0"/>
+    <w:lsdException w:name="Colorful Grid" w:semiHidden="0" w:uiPriority="73" w:unhideWhenUsed="0"/>
+    <w:lsdException w:name="Light Shading Accent 1" w:semiHidden="0" w:uiPriority="60" w:unhideWhenUsed="0"/>
+    <w:lsdException w:name="Light List Accent 1" w:semiHidden="0" w:uiPriority="61" w:unhideWhenUsed="0"/>
+    <w:lsdException w:name="Light Grid Accent 1" w:semiHidden="0" w:uiPriority="62" w:unhideWhenUsed="0"/>
+    <w:lsdException w:name="Medium Shading 1 Accent 1" w:semiHidden="0" w:uiPriority="63" w:unhideWhenUsed="0"/>
+    <w:lsdException w:name="Medium Shading 2 Accent 1" w:semiHidden="0" w:uiPriority="64" w:unhideWhenUsed="0"/>
+    <w:lsdException w:name="Medium List 1 Accent 1" w:semiHidden="0" w:uiPriority="65" w:unhideWhenUsed="0"/>
+    <w:lsdException w:name="Revision" w:unhideWhenUsed="0"/>
+    <w:lsdException w:name="List Paragraph" w:semiHidden="0" w:uiPriority="34" w:unhideWhenUsed="0" w:qFormat="1"/>
+    <w:lsdException w:name="Quote" w:semiHidden="0" w:uiPriority="29" w:unhideWhenUsed="0" w:qFormat="1"/>
+    <w:lsdException w:name="Intense Quote" w:semiHidden="0" w:uiPriority="30" w:unhideWhenUsed="0" w:qFormat="1"/>
+    <w:lsdException w:name="Medium List 2 Accent 1" w:semiHidden="0" w:uiPriority="66" w:unhideWhenUsed="0"/>
+    <w:lsdException w:name="Medium Grid 1 Accent 1" w:semiHidden="0" w:uiPriority="67" w:unhideWhenUsed="0"/>
+    <w:lsdException w:name="Medium Grid 2 Accent 1" w:semiHidden="0" w:uiPriority="68" w:unhideWhenUsed="0"/>
+    <w:lsdException w:name="Medium Grid 3 Accent 1" w:semiHidden="0" w:uiPriority="69" w:unhideWhenUsed="0"/>
+    <w:lsdException w:name="Dark List Accent 1" w:semiHidden="0" w:uiPriority="70" w:unhideWhenUsed="0"/>
+    <w:lsdException w:name="Colorful Shading Accent 1" w:semiHidden="0" w:uiPriority="71" w:unhideWhenUsed="0"/>
+    <w:lsdException w:name="Colorful List Accent 1" w:semiHidden="0" w:uiPriority="72" w:unhideWhenUsed="0"/>
+    <w:lsdException w:name="Colorful Grid Accent 1" w:semiHidden="0" w:uiPriority="73" w:unhideWhenUsed="0"/>
+    <w:lsdException w:name="Light Shading Accent 2" w:semiHidden="0" w:uiPriority="60" w:unhideWhenUsed="0"/>
+    <w:lsdException w:name="Light List Accent 2" w:semiHidden="0" w:uiPriority="61" w:unhideWhenUsed="0"/>
+    <w:lsdException w:name="Light Grid Accent 2" w:semiHidden="0" w:uiPriority="62" w:unhideWhenUsed="0"/>
+    <w:lsdException w:name="Medium Shading 1 Accent 2" w:semiHidden="0" w:uiPriority="63" w:unhideWhenUsed="0"/>
+    <w:lsdException w:name="Medium Shading 2 Accent 2" w:semiHidden="0" w:uiPriority="64" w:unhideWhenUsed="0"/>
+    <w:lsdException w:name="Medium List 1 Accent 2" w:semiHidden="0" w:uiPriority="65" w:unhideWhenUsed="0"/>
+    <w:lsdException w:name="Medium List 2 Accent 2" w:semiHidden="0" w:uiPriority="66" w:unhideWhenUsed="0"/>
+    <w:lsdException w:name="Medium Grid 1 Accent 2" w:semiHidden="0" w:uiPriority="67" w:unhideWhenUsed="0"/>
+    <w:lsdException w:name="Medium Grid 2 Accent 2" w:semiHidden="0" w:uiPriority="68" w:unhideWhenUsed="0"/>
+    <w:lsdException w:name="Medium Grid 3 Accent 2" w:semiHidden="0" w:uiPriority="69" w:unhideWhenUsed="0"/>
+    <w:lsdException w:name="Dark List Accent 2" w:semiHidden="0" w:uiPriority="70" w:unhideWhenUsed="0"/>
+    <w:lsdException w:name="Colorful Shading Accent 2" w:semiHidden="0" w:uiPriority="71" w:unhideWhenUsed="0"/>
+    <w:lsdException w:name="Colorful List Accent 2" w:semiHidden="0" w:uiPriority="72" w:unhideWhenUsed="0"/>
+    <w:lsdException w:name="Colorful Grid Accent 2" w:semiHidden="0" w:uiPriority="73" w:unhideWhenUsed="0"/>
+    <w:lsdException w:name="Light Shading Accent 3" w:semiHidden="0" w:uiPriority="60" w:unhideWhenUsed="0"/>
+    <w:lsdException w:name="Light List Accent 3" w:semiHidden="0" w:uiPriority="61" w:unhideWhenUsed="0"/>
+    <w:lsdException w:name="Light Grid Accent 3" w:semiHidden="0" w:uiPriority="62" w:unhideWhenUsed="0"/>
+    <w:lsdException w:name="Medium Shading 1 Accent 3" w:semiHidden="0" w:uiPriority="63" w:unhideWhenUsed="0"/>
+    <w:lsdException w:name="Medium Shading 2 Accent 3" w:semiHidden="0" w:uiPriority="64" w:unhideWhenUsed="0"/>
+    <w:lsdException w:name="Medium List 1 Accent 3" w:semiHidden="0" w:uiPriority="65" w:unhideWhenUsed="0"/>
+    <w:lsdException w:name="Medium List 2 Accent 3" w:semiHidden="0" w:uiPriority="66" w:unhideWhenUsed="0"/>
+    <w:lsdException w:name="Medium Grid 1 Accent 3" w:semiHidden="0" w:uiPriority="67" w:unhideWhenUsed="0"/>
+    <w:lsdException w:name="Medium Grid 2 Accent 3" w:semiHidden="0" w:uiPriority="68" w:unhideWhenUsed="0"/>
+    <w:lsdException w:name="Medium Grid 3 Accent 3" w:semiHidden="0" w:uiPriority="69" w:unhideWhenUsed="0"/>
+    <w:lsdException w:name="Dark List Accent 3" w:semiHidden="0" w:uiPriority="70" w:unhideWhenUsed="0"/>
+    <w:lsdException w:name="Colorful Shading Accent 3" w:semiHidden="0" w:uiPriority="71" w:unhideWhenUsed="0"/>
+    <w:lsdException w:name="Colorful List Accent 3" w:semiHidden="0" w:uiPriority="72" w:unhideWhenUsed="0"/>
+    <w:lsdException w:name="Colorful Grid Accent 3" w:semiHidden="0" w:uiPriority="73" w:unhideWhenUsed="0"/>
+    <w:lsdException w:name="Light Shading Accent 4" w:semiHidden="0" w:uiPriority="60" w:unhideWhenUsed="0"/>
+    <w:lsdException w:name="Light List Accent 4" w:semiHidden="0" w:uiPriority="61" w:unhideWhenUsed="0"/>
+    <w:lsdException w:name="Light Grid Accent 4" w:semiHidden="0" w:uiPriority="62" w:unhideWhenUsed="0"/>
+    <w:lsdException w:name="Medium Shading 1 Accent 4" w:semiHidden="0" w:uiPriority="63" w:unhideWhenUsed="0"/>
+    <w:lsdException w:name="Medium Shading 2 Accent 4" w:semiHidden="0" w:uiPriority="64" w:unhideWhenUsed="0"/>
+    <w:lsdException w:name="Medium List 1 Accent 4" w:semiHidden="0" w:uiPriority="65" w:unhideWhenUsed="0"/>
+    <w:lsdException w:name="Medium List 2 Accent 4" w:semiHidden="0" w:uiPriority="66" w:unhideWhenUsed="0"/>
+    <w:lsdException w:name="Medium Grid 1 Accent 4" w:semiHidden="0" w:uiPriority="67" w:unhideWhenUsed="0"/>
+    <w:lsdException w:name="Medium Grid 2 Accent 4" w:semiHidden="0" w:uiPriority="68" w:unhideWhenUsed="0"/>
+    <w:lsdException w:name="Medium Grid 3 Accent 4" w:semiHidden="0" w:uiPriority="69" w:unhideWhenUsed="0"/>
+    <w:lsdException w:name="Dark List Accent 4" w:semiHidden="0" w:uiPriority="70" w:unhideWhenUsed="0"/>
+    <w:lsdException w:name="Colorful Shading Accent 4" w:semiHidden="0" w:uiPriority="71" w:unhideWhenUsed="0"/>
+    <w:lsdException w:name="Colorful List Accent 4" w:semiHidden="0" w:uiPriority="72" w:unhideWhenUsed="0"/>
+    <w:lsdException w:name="Colorful Grid Accent 4" w:semiHidden="0" w:uiPriority="73" w:unhideWhenUsed="0"/>
+    <w:lsdException w:name="Light Shading Accent 5" w:semiHidden="0" w:uiPriority="60" w:unhideWhenUsed="0"/>
+    <w:lsdException w:name="Light List Accent 5" w:semiHidden="0" w:uiPriority="61" w:unhideWhenUsed="0"/>
+    <w:lsdException w:name="Light Grid Accent 5" w:semiHidden="0" w:uiPriority="62" w:unhideWhenUsed="0"/>
+    <w:lsdException w:name="Medium Shading 1 Accent 5" w:semiHidden="0" w:uiPriority="63" w:unhideWhenUsed="0"/>
+    <w:lsdException w:name="Medium Shading 2 Accent 5" w:semiHidden="0" w:uiPriority="64" w:unhideWhenUsed="0"/>
+    <w:lsdException w:name="Medium List 1 Accent 5" w:semiHidden="0" w:uiPriority="65" w:unhideWhenUsed="0"/>
+    <w:lsdException w:name="Medium List 2 Accent 5" w:semiHidden="0" w:uiPriority="66" w:unhideWhenUsed="0"/>
+    <w:lsdException w:name="Medium Grid 1 Accent 5" w:semiHidden="0" w:uiPriority="67" w:unhideWhenUsed="0"/>
+    <w:lsdException w:name="Medium Grid 2 Accent 5" w:semiHidden="0" w:uiPriority="68" w:unhideWhenUsed="0"/>
+    <w:lsdException w:name="Medium Grid 3 Accent 5" w:semiHidden="0" w:uiPriority="69" w:unhideWhenUsed="0"/>
+    <w:lsdException w:name="Dark List Accent 5" w:semiHidden="0" w:uiPriority="70" w:unhideWhenUsed="0"/>
+    <w:lsdException w:name="Colorful Shading Accent 5" w:semiHidden="0" w:uiPriority="71" w:unhideWhenUsed="0"/>
+    <w:lsdException w:name="Colorful List Accent 5" w:semiHidden="0" w:uiPriority="72" w:unhideWhenUsed="0"/>
+    <w:lsdException w:name="Colorful Grid Accent 5" w:semiHidden="0" w:uiPriority="73" w:unhideWhenUsed="0"/>
+    <w:lsdException w:name="Light Shading Accent 6" w:semiHidden="0" w:uiPriority="60" w:unhideWhenUsed="0"/>
+    <w:lsdException w:name="Light List Accent 6" w:semiHidden="0" w:uiPriority="61" w:unhideWhenUsed="0"/>
+    <w:lsdException w:name="Light Grid Accent 6" w:semiHidden="0" w:uiPriority="62" w:unhideWhenUsed="0"/>
+    <w:lsdException w:name="Medium Shading 1 Accent 6" w:semiHidden="0" w:uiPriority="63" w:unhideWhenUsed="0"/>
+    <w:lsdException w:name="Medium Shading 2 Accent 6" w:semiHidden="0" w:uiPriority="64" w:unhideWhenUsed="0"/>
+    <w:lsdException w:name="Medium List 1 Accent 6" w:semiHidden="0" w:uiPriority="65" w:unhideWhenUsed="0"/>
+    <w:lsdException w:name="Medium List 2 Accent 6" w:semiHidden="0" w:uiPriority="66" w:unhideWhenUsed="0"/>
+    <w:lsdException w:name="Medium Grid 1 Accent 6" w:semiHidden="0" w:uiPriority="67" w:unhideWhenUsed="0"/>
+    <w:lsdException w:name="Medium Grid 2 Accent 6" w:semiHidden="0" w:uiPriority="68" w:unhideWhenUsed="0"/>
+    <w:lsdException w:name="Medium Grid 3 Accent 6" w:semiHidden="0" w:uiPriority="69" w:unhideWhenUsed="0"/>
+    <w:lsdException w:name="Dark List Accent 6" w:semiHidden="0" w:uiPriority="70" w:unhideWhenUsed="0"/>
+    <w:lsdException w:name="Colorful Shading Accent 6" w:semiHidden="0" w:uiPriority="71" w:unhideWhenUsed="0"/>
+    <w:lsdException w:name="Colorful List Accent 6" w:semiHidden="0" w:uiPriority="72" w:unhideWhenUsed="0"/>
+    <w:lsdException w:name="Colorful Grid Accent 6" w:semiHidden="0" w:uiPriority="73" w:unhideWhenUsed="0"/>
+    <w:lsdException w:name="Subtle Emphasis" w:semiHidden="0" w:uiPriority="19" w:unhideWhenUsed="0" w:qFormat="1"/>
+    <w:lsdException w:name="Intense Emphasis" w:semiHidden="0" w:uiPriority="21" w:unhideWhenUsed="0" w:qFormat="1"/>
+    <w:lsdException w:name="Subtle Reference" w:semiHidden="0" w:uiPriority="31" w:unhideWhenUsed="0" w:qFormat="1"/>
+    <w:lsdException w:name="Intense Reference" w:semiHidden="0" w:uiPriority="32" w:unhideWhenUsed="0" w:qFormat="1"/>
+    <w:lsdException w:name="Book Title" w:semiHidden="0" w:uiPriority="33" w:unhideWhenUsed="0" w:qFormat="1"/>
+    <w:lsdException w:name="Bibliography" w:uiPriority="37"/>
+    <w:lsdException w:name="TOC Heading" w:uiPriority="39" w:qFormat="1"/>
   </w:latentStyles>
   <w:style w:type="paragraph" w:default="1" w:styleId="Normal">
     <w:name w:val="Normal"/>
@@ -1229,6 +1025,7 @@
   <w:style w:type="character" w:default="1" w:styleId="DefaultParagraphFont">
     <w:name w:val="Default Paragraph Font"/>
     <w:uiPriority w:val="1"/>
+    <w:semiHidden/>
     <w:unhideWhenUsed/>
   </w:style>
   <w:style w:type="table" w:default="1" w:styleId="TableNormal">
@@ -1604,6 +1401,786 @@
       <w:color w:val="44546A" w:themeColor="text2"/>
       <w:sz w:val="18"/>
       <w:szCs w:val="18"/>
+    </w:rPr>
+  </w:style>
+  <w:style w:type="paragraph" w:styleId="BalloonText">
+    <w:name w:val="Balloon Text"/>
+    <w:basedOn w:val="Normal"/>
+    <w:link w:val="BalloonTextChar"/>
+    <w:uiPriority w:val="99"/>
+    <w:semiHidden/>
+    <w:unhideWhenUsed/>
+    <w:rsid w:val="002F5440"/>
+    <w:rPr>
+      <w:rFonts w:ascii="Tahoma" w:hAnsi="Tahoma" w:cs="Tahoma"/>
+      <w:sz w:val="16"/>
+      <w:szCs w:val="16"/>
+    </w:rPr>
+  </w:style>
+  <w:style w:type="character" w:customStyle="1" w:styleId="BalloonTextChar">
+    <w:name w:val="Balloon Text Char"/>
+    <w:basedOn w:val="DefaultParagraphFont"/>
+    <w:link w:val="BalloonText"/>
+    <w:uiPriority w:val="99"/>
+    <w:semiHidden/>
+    <w:rsid w:val="002F5440"/>
+    <w:rPr>
+      <w:rFonts w:ascii="Tahoma" w:hAnsi="Tahoma" w:cs="Tahoma"/>
+      <w:sz w:val="16"/>
+      <w:szCs w:val="16"/>
+    </w:rPr>
+  </w:style>
+</w:styles>
+</file>
+
+<file path=word/stylesWithEffects.xml><?xml version="1.0" encoding="utf-8"?>
+<w:styles xmlns:wpc="http://schemas.microsoft.com/office/word/2010/wordprocessingCanvas" xmlns:mc="http://schemas.openxmlformats.org/markup-compatibility/2006" xmlns:o="urn:schemas-microsoft-com:office:office" xmlns:r="http://schemas.openxmlformats.org/officeDocument/2006/relationships" xmlns:m="http://schemas.openxmlformats.org/officeDocument/2006/math" xmlns:v="urn:schemas-microsoft-com:vml" xmlns:wp14="http://schemas.microsoft.com/office/word/2010/wordprocessingDrawing" xmlns:wp="http://schemas.openxmlformats.org/drawingml/2006/wordprocessingDrawing" xmlns:w10="urn:schemas-microsoft-com:office:word" xmlns:w="http://schemas.openxmlformats.org/wordprocessingml/2006/main" xmlns:w14="http://schemas.microsoft.com/office/word/2010/wordml" xmlns:wpg="http://schemas.microsoft.com/office/word/2010/wordprocessingGroup" xmlns:wpi="http://schemas.microsoft.com/office/word/2010/wordprocessingInk" xmlns:wne="http://schemas.microsoft.com/office/word/2006/wordml" xmlns:wps="http://schemas.microsoft.com/office/word/2010/wordprocessingShape" mc:Ignorable="w14 wp14">
+  <w:docDefaults>
+    <w:rPrDefault>
+      <w:rPr>
+        <w:rFonts w:asciiTheme="minorHAnsi" w:eastAsiaTheme="minorHAnsi" w:hAnsiTheme="minorHAnsi" w:cstheme="minorBidi"/>
+        <w:sz w:val="22"/>
+        <w:szCs w:val="22"/>
+        <w:lang w:val="en-US" w:eastAsia="en-US" w:bidi="ar-SA"/>
+      </w:rPr>
+    </w:rPrDefault>
+    <w:pPrDefault/>
+  </w:docDefaults>
+  <w:latentStyles w:defLockedState="0" w:defUIPriority="99" w:defSemiHidden="1" w:defUnhideWhenUsed="1" w:defQFormat="0" w:count="267">
+    <w:lsdException w:name="Normal" w:semiHidden="0" w:uiPriority="0" w:unhideWhenUsed="0" w:qFormat="1"/>
+    <w:lsdException w:name="heading 1" w:semiHidden="0" w:uiPriority="9" w:unhideWhenUsed="0" w:qFormat="1"/>
+    <w:lsdException w:name="heading 2" w:uiPriority="9" w:qFormat="1"/>
+    <w:lsdException w:name="heading 3" w:uiPriority="9" w:qFormat="1"/>
+    <w:lsdException w:name="heading 4" w:uiPriority="9" w:qFormat="1"/>
+    <w:lsdException w:name="heading 5" w:uiPriority="9" w:qFormat="1"/>
+    <w:lsdException w:name="heading 6" w:uiPriority="9" w:qFormat="1"/>
+    <w:lsdException w:name="heading 7" w:uiPriority="9" w:qFormat="1"/>
+    <w:lsdException w:name="heading 8" w:uiPriority="9" w:qFormat="1"/>
+    <w:lsdException w:name="heading 9" w:uiPriority="9" w:qFormat="1"/>
+    <w:lsdException w:name="toc 1" w:uiPriority="39"/>
+    <w:lsdException w:name="toc 2" w:uiPriority="39"/>
+    <w:lsdException w:name="toc 3" w:uiPriority="39"/>
+    <w:lsdException w:name="toc 4" w:uiPriority="39"/>
+    <w:lsdException w:name="toc 5" w:uiPriority="39"/>
+    <w:lsdException w:name="toc 6" w:uiPriority="39"/>
+    <w:lsdException w:name="toc 7" w:uiPriority="39"/>
+    <w:lsdException w:name="toc 8" w:uiPriority="39"/>
+    <w:lsdException w:name="toc 9" w:uiPriority="39"/>
+    <w:lsdException w:name="caption" w:uiPriority="35" w:qFormat="1"/>
+    <w:lsdException w:name="Title" w:semiHidden="0" w:uiPriority="10" w:unhideWhenUsed="0" w:qFormat="1"/>
+    <w:lsdException w:name="Default Paragraph Font" w:uiPriority="1"/>
+    <w:lsdException w:name="Subtitle" w:semiHidden="0" w:uiPriority="11" w:unhideWhenUsed="0" w:qFormat="1"/>
+    <w:lsdException w:name="Strong" w:semiHidden="0" w:uiPriority="22" w:unhideWhenUsed="0" w:qFormat="1"/>
+    <w:lsdException w:name="Emphasis" w:semiHidden="0" w:uiPriority="20" w:unhideWhenUsed="0" w:qFormat="1"/>
+    <w:lsdException w:name="Table Grid" w:semiHidden="0" w:uiPriority="39" w:unhideWhenUsed="0"/>
+    <w:lsdException w:name="Placeholder Text" w:unhideWhenUsed="0"/>
+    <w:lsdException w:name="No Spacing" w:semiHidden="0" w:uiPriority="1" w:unhideWhenUsed="0" w:qFormat="1"/>
+    <w:lsdException w:name="Light Shading" w:semiHidden="0" w:uiPriority="60" w:unhideWhenUsed="0"/>
+    <w:lsdException w:name="Light List" w:semiHidden="0" w:uiPriority="61" w:unhideWhenUsed="0"/>
+    <w:lsdException w:name="Light Grid" w:semiHidden="0" w:uiPriority="62" w:unhideWhenUsed="0"/>
+    <w:lsdException w:name="Medium Shading 1" w:semiHidden="0" w:uiPriority="63" w:unhideWhenUsed="0"/>
+    <w:lsdException w:name="Medium Shading 2" w:semiHidden="0" w:uiPriority="64" w:unhideWhenUsed="0"/>
+    <w:lsdException w:name="Medium List 1" w:semiHidden="0" w:uiPriority="65" w:unhideWhenUsed="0"/>
+    <w:lsdException w:name="Medium List 2" w:semiHidden="0" w:uiPriority="66" w:unhideWhenUsed="0"/>
+    <w:lsdException w:name="Medium Grid 1" w:semiHidden="0" w:uiPriority="67" w:unhideWhenUsed="0"/>
+    <w:lsdException w:name="Medium Grid 2" w:semiHidden="0" w:uiPriority="68" w:unhideWhenUsed="0"/>
+    <w:lsdException w:name="Medium Grid 3" w:semiHidden="0" w:uiPriority="69" w:unhideWhenUsed="0"/>
+    <w:lsdException w:name="Dark List" w:semiHidden="0" w:uiPriority="70" w:unhideWhenUsed="0"/>
+    <w:lsdException w:name="Colorful Shading" w:semiHidden="0" w:uiPriority="71" w:unhideWhenUsed="0"/>
+    <w:lsdException w:name="Colorful List" w:semiHidden="0" w:uiPriority="72" w:unhideWhenUsed="0"/>
+    <w:lsdException w:name="Colorful Grid" w:semiHidden="0" w:uiPriority="73" w:unhideWhenUsed="0"/>
+    <w:lsdException w:name="Light Shading Accent 1" w:semiHidden="0" w:uiPriority="60" w:unhideWhenUsed="0"/>
+    <w:lsdException w:name="Light List Accent 1" w:semiHidden="0" w:uiPriority="61" w:unhideWhenUsed="0"/>
+    <w:lsdException w:name="Light Grid Accent 1" w:semiHidden="0" w:uiPriority="62" w:unhideWhenUsed="0"/>
+    <w:lsdException w:name="Medium Shading 1 Accent 1" w:semiHidden="0" w:uiPriority="63" w:unhideWhenUsed="0"/>
+    <w:lsdException w:name="Medium Shading 2 Accent 1" w:semiHidden="0" w:uiPriority="64" w:unhideWhenUsed="0"/>
+    <w:lsdException w:name="Medium List 1 Accent 1" w:semiHidden="0" w:uiPriority="65" w:unhideWhenUsed="0"/>
+    <w:lsdException w:name="Revision" w:unhideWhenUsed="0"/>
+    <w:lsdException w:name="List Paragraph" w:semiHidden="0" w:uiPriority="34" w:unhideWhenUsed="0" w:qFormat="1"/>
+    <w:lsdException w:name="Quote" w:semiHidden="0" w:uiPriority="29" w:unhideWhenUsed="0" w:qFormat="1"/>
+    <w:lsdException w:name="Intense Quote" w:semiHidden="0" w:uiPriority="30" w:unhideWhenUsed="0" w:qFormat="1"/>
+    <w:lsdException w:name="Medium List 2 Accent 1" w:semiHidden="0" w:uiPriority="66" w:unhideWhenUsed="0"/>
+    <w:lsdException w:name="Medium Grid 1 Accent 1" w:semiHidden="0" w:uiPriority="67" w:unhideWhenUsed="0"/>
+    <w:lsdException w:name="Medium Grid 2 Accent 1" w:semiHidden="0" w:uiPriority="68" w:unhideWhenUsed="0"/>
+    <w:lsdException w:name="Medium Grid 3 Accent 1" w:semiHidden="0" w:uiPriority="69" w:unhideWhenUsed="0"/>
+    <w:lsdException w:name="Dark List Accent 1" w:semiHidden="0" w:uiPriority="70" w:unhideWhenUsed="0"/>
+    <w:lsdException w:name="Colorful Shading Accent 1" w:semiHidden="0" w:uiPriority="71" w:unhideWhenUsed="0"/>
+    <w:lsdException w:name="Colorful List Accent 1" w:semiHidden="0" w:uiPriority="72" w:unhideWhenUsed="0"/>
+    <w:lsdException w:name="Colorful Grid Accent 1" w:semiHidden="0" w:uiPriority="73" w:unhideWhenUsed="0"/>
+    <w:lsdException w:name="Light Shading Accent 2" w:semiHidden="0" w:uiPriority="60" w:unhideWhenUsed="0"/>
+    <w:lsdException w:name="Light List Accent 2" w:semiHidden="0" w:uiPriority="61" w:unhideWhenUsed="0"/>
+    <w:lsdException w:name="Light Grid Accent 2" w:semiHidden="0" w:uiPriority="62" w:unhideWhenUsed="0"/>
+    <w:lsdException w:name="Medium Shading 1 Accent 2" w:semiHidden="0" w:uiPriority="63" w:unhideWhenUsed="0"/>
+    <w:lsdException w:name="Medium Shading 2 Accent 2" w:semiHidden="0" w:uiPriority="64" w:unhideWhenUsed="0"/>
+    <w:lsdException w:name="Medium List 1 Accent 2" w:semiHidden="0" w:uiPriority="65" w:unhideWhenUsed="0"/>
+    <w:lsdException w:name="Medium List 2 Accent 2" w:semiHidden="0" w:uiPriority="66" w:unhideWhenUsed="0"/>
+    <w:lsdException w:name="Medium Grid 1 Accent 2" w:semiHidden="0" w:uiPriority="67" w:unhideWhenUsed="0"/>
+    <w:lsdException w:name="Medium Grid 2 Accent 2" w:semiHidden="0" w:uiPriority="68" w:unhideWhenUsed="0"/>
+    <w:lsdException w:name="Medium Grid 3 Accent 2" w:semiHidden="0" w:uiPriority="69" w:unhideWhenUsed="0"/>
+    <w:lsdException w:name="Dark List Accent 2" w:semiHidden="0" w:uiPriority="70" w:unhideWhenUsed="0"/>
+    <w:lsdException w:name="Colorful Shading Accent 2" w:semiHidden="0" w:uiPriority="71" w:unhideWhenUsed="0"/>
+    <w:lsdException w:name="Colorful List Accent 2" w:semiHidden="0" w:uiPriority="72" w:unhideWhenUsed="0"/>
+    <w:lsdException w:name="Colorful Grid Accent 2" w:semiHidden="0" w:uiPriority="73" w:unhideWhenUsed="0"/>
+    <w:lsdException w:name="Light Shading Accent 3" w:semiHidden="0" w:uiPriority="60" w:unhideWhenUsed="0"/>
+    <w:lsdException w:name="Light List Accent 3" w:semiHidden="0" w:uiPriority="61" w:unhideWhenUsed="0"/>
+    <w:lsdException w:name="Light Grid Accent 3" w:semiHidden="0" w:uiPriority="62" w:unhideWhenUsed="0"/>
+    <w:lsdException w:name="Medium Shading 1 Accent 3" w:semiHidden="0" w:uiPriority="63" w:unhideWhenUsed="0"/>
+    <w:lsdException w:name="Medium Shading 2 Accent 3" w:semiHidden="0" w:uiPriority="64" w:unhideWhenUsed="0"/>
+    <w:lsdException w:name="Medium List 1 Accent 3" w:semiHidden="0" w:uiPriority="65" w:unhideWhenUsed="0"/>
+    <w:lsdException w:name="Medium List 2 Accent 3" w:semiHidden="0" w:uiPriority="66" w:unhideWhenUsed="0"/>
+    <w:lsdException w:name="Medium Grid 1 Accent 3" w:semiHidden="0" w:uiPriority="67" w:unhideWhenUsed="0"/>
+    <w:lsdException w:name="Medium Grid 2 Accent 3" w:semiHidden="0" w:uiPriority="68" w:unhideWhenUsed="0"/>
+    <w:lsdException w:name="Medium Grid 3 Accent 3" w:semiHidden="0" w:uiPriority="69" w:unhideWhenUsed="0"/>
+    <w:lsdException w:name="Dark List Accent 3" w:semiHidden="0" w:uiPriority="70" w:unhideWhenUsed="0"/>
+    <w:lsdException w:name="Colorful Shading Accent 3" w:semiHidden="0" w:uiPriority="71" w:unhideWhenUsed="0"/>
+    <w:lsdException w:name="Colorful List Accent 3" w:semiHidden="0" w:uiPriority="72" w:unhideWhenUsed="0"/>
+    <w:lsdException w:name="Colorful Grid Accent 3" w:semiHidden="0" w:uiPriority="73" w:unhideWhenUsed="0"/>
+    <w:lsdException w:name="Light Shading Accent 4" w:semiHidden="0" w:uiPriority="60" w:unhideWhenUsed="0"/>
+    <w:lsdException w:name="Light List Accent 4" w:semiHidden="0" w:uiPriority="61" w:unhideWhenUsed="0"/>
+    <w:lsdException w:name="Light Grid Accent 4" w:semiHidden="0" w:uiPriority="62" w:unhideWhenUsed="0"/>
+    <w:lsdException w:name="Medium Shading 1 Accent 4" w:semiHidden="0" w:uiPriority="63" w:unhideWhenUsed="0"/>
+    <w:lsdException w:name="Medium Shading 2 Accent 4" w:semiHidden="0" w:uiPriority="64" w:unhideWhenUsed="0"/>
+    <w:lsdException w:name="Medium List 1 Accent 4" w:semiHidden="0" w:uiPriority="65" w:unhideWhenUsed="0"/>
+    <w:lsdException w:name="Medium List 2 Accent 4" w:semiHidden="0" w:uiPriority="66" w:unhideWhenUsed="0"/>
+    <w:lsdException w:name="Medium Grid 1 Accent 4" w:semiHidden="0" w:uiPriority="67" w:unhideWhenUsed="0"/>
+    <w:lsdException w:name="Medium Grid 2 Accent 4" w:semiHidden="0" w:uiPriority="68" w:unhideWhenUsed="0"/>
+    <w:lsdException w:name="Medium Grid 3 Accent 4" w:semiHidden="0" w:uiPriority="69" w:unhideWhenUsed="0"/>
+    <w:lsdException w:name="Dark List Accent 4" w:semiHidden="0" w:uiPriority="70" w:unhideWhenUsed="0"/>
+    <w:lsdException w:name="Colorful Shading Accent 4" w:semiHidden="0" w:uiPriority="71" w:unhideWhenUsed="0"/>
+    <w:lsdException w:name="Colorful List Accent 4" w:semiHidden="0" w:uiPriority="72" w:unhideWhenUsed="0"/>
+    <w:lsdException w:name="Colorful Grid Accent 4" w:semiHidden="0" w:uiPriority="73" w:unhideWhenUsed="0"/>
+    <w:lsdException w:name="Light Shading Accent 5" w:semiHidden="0" w:uiPriority="60" w:unhideWhenUsed="0"/>
+    <w:lsdException w:name="Light List Accent 5" w:semiHidden="0" w:uiPriority="61" w:unhideWhenUsed="0"/>
+    <w:lsdException w:name="Light Grid Accent 5" w:semiHidden="0" w:uiPriority="62" w:unhideWhenUsed="0"/>
+    <w:lsdException w:name="Medium Shading 1 Accent 5" w:semiHidden="0" w:uiPriority="63" w:unhideWhenUsed="0"/>
+    <w:lsdException w:name="Medium Shading 2 Accent 5" w:semiHidden="0" w:uiPriority="64" w:unhideWhenUsed="0"/>
+    <w:lsdException w:name="Medium List 1 Accent 5" w:semiHidden="0" w:uiPriority="65" w:unhideWhenUsed="0"/>
+    <w:lsdException w:name="Medium List 2 Accent 5" w:semiHidden="0" w:uiPriority="66" w:unhideWhenUsed="0"/>
+    <w:lsdException w:name="Medium Grid 1 Accent 5" w:semiHidden="0" w:uiPriority="67" w:unhideWhenUsed="0"/>
+    <w:lsdException w:name="Medium Grid 2 Accent 5" w:semiHidden="0" w:uiPriority="68" w:unhideWhenUsed="0"/>
+    <w:lsdException w:name="Medium Grid 3 Accent 5" w:semiHidden="0" w:uiPriority="69" w:unhideWhenUsed="0"/>
+    <w:lsdException w:name="Dark List Accent 5" w:semiHidden="0" w:uiPriority="70" w:unhideWhenUsed="0"/>
+    <w:lsdException w:name="Colorful Shading Accent 5" w:semiHidden="0" w:uiPriority="71" w:unhideWhenUsed="0"/>
+    <w:lsdException w:name="Colorful List Accent 5" w:semiHidden="0" w:uiPriority="72" w:unhideWhenUsed="0"/>
+    <w:lsdException w:name="Colorful Grid Accent 5" w:semiHidden="0" w:uiPriority="73" w:unhideWhenUsed="0"/>
+    <w:lsdException w:name="Light Shading Accent 6" w:semiHidden="0" w:uiPriority="60" w:unhideWhenUsed="0"/>
+    <w:lsdException w:name="Light List Accent 6" w:semiHidden="0" w:uiPriority="61" w:unhideWhenUsed="0"/>
+    <w:lsdException w:name="Light Grid Accent 6" w:semiHidden="0" w:uiPriority="62" w:unhideWhenUsed="0"/>
+    <w:lsdException w:name="Medium Shading 1 Accent 6" w:semiHidden="0" w:uiPriority="63" w:unhideWhenUsed="0"/>
+    <w:lsdException w:name="Medium Shading 2 Accent 6" w:semiHidden="0" w:uiPriority="64" w:unhideWhenUsed="0"/>
+    <w:lsdException w:name="Medium List 1 Accent 6" w:semiHidden="0" w:uiPriority="65" w:unhideWhenUsed="0"/>
+    <w:lsdException w:name="Medium List 2 Accent 6" w:semiHidden="0" w:uiPriority="66" w:unhideWhenUsed="0"/>
+    <w:lsdException w:name="Medium Grid 1 Accent 6" w:semiHidden="0" w:uiPriority="67" w:unhideWhenUsed="0"/>
+    <w:lsdException w:name="Medium Grid 2 Accent 6" w:semiHidden="0" w:uiPriority="68" w:unhideWhenUsed="0"/>
+    <w:lsdException w:name="Medium Grid 3 Accent 6" w:semiHidden="0" w:uiPriority="69" w:unhideWhenUsed="0"/>
+    <w:lsdException w:name="Dark List Accent 6" w:semiHidden="0" w:uiPriority="70" w:unhideWhenUsed="0"/>
+    <w:lsdException w:name="Colorful Shading Accent 6" w:semiHidden="0" w:uiPriority="71" w:unhideWhenUsed="0"/>
+    <w:lsdException w:name="Colorful List Accent 6" w:semiHidden="0" w:uiPriority="72" w:unhideWhenUsed="0"/>
+    <w:lsdException w:name="Colorful Grid Accent 6" w:semiHidden="0" w:uiPriority="73" w:unhideWhenUsed="0"/>
+    <w:lsdException w:name="Subtle Emphasis" w:semiHidden="0" w:uiPriority="19" w:unhideWhenUsed="0" w:qFormat="1"/>
+    <w:lsdException w:name="Intense Emphasis" w:semiHidden="0" w:uiPriority="21" w:unhideWhenUsed="0" w:qFormat="1"/>
+    <w:lsdException w:name="Subtle Reference" w:semiHidden="0" w:uiPriority="31" w:unhideWhenUsed="0" w:qFormat="1"/>
+    <w:lsdException w:name="Intense Reference" w:semiHidden="0" w:uiPriority="32" w:unhideWhenUsed="0" w:qFormat="1"/>
+    <w:lsdException w:name="Book Title" w:semiHidden="0" w:uiPriority="33" w:unhideWhenUsed="0" w:qFormat="1"/>
+    <w:lsdException w:name="Bibliography" w:uiPriority="37"/>
+    <w:lsdException w:name="TOC Heading" w:uiPriority="39" w:qFormat="1"/>
+  </w:latentStyles>
+  <w:style w:type="paragraph" w:default="1" w:styleId="Normal">
+    <w:name w:val="Normal"/>
+    <w:qFormat/>
+  </w:style>
+  <w:style w:type="paragraph" w:styleId="Heading1">
+    <w:name w:val="heading 1"/>
+    <w:basedOn w:val="Normal"/>
+    <w:next w:val="Normal"/>
+    <w:link w:val="Heading1Char"/>
+    <w:uiPriority w:val="9"/>
+    <w:qFormat/>
+    <w:pPr>
+      <w:keepNext/>
+      <w:keepLines/>
+      <w:spacing w:before="240"/>
+      <w:outlineLvl w:val="0"/>
+    </w:pPr>
+    <w:rPr>
+      <w:rFonts w:asciiTheme="majorHAnsi" w:eastAsiaTheme="majorEastAsia" w:hAnsiTheme="majorHAnsi" w:cstheme="majorBidi"/>
+      <w:color w:val="2E74B5" w:themeColor="accent1" w:themeShade="BF"/>
+      <w:sz w:val="32"/>
+      <w:szCs w:val="32"/>
+    </w:rPr>
+  </w:style>
+  <w:style w:type="paragraph" w:styleId="Heading2">
+    <w:name w:val="heading 2"/>
+    <w:basedOn w:val="Normal"/>
+    <w:next w:val="Normal"/>
+    <w:link w:val="Heading2Char"/>
+    <w:uiPriority w:val="9"/>
+    <w:unhideWhenUsed/>
+    <w:qFormat/>
+    <w:pPr>
+      <w:keepNext/>
+      <w:keepLines/>
+      <w:spacing w:before="40"/>
+      <w:outlineLvl w:val="1"/>
+    </w:pPr>
+    <w:rPr>
+      <w:rFonts w:asciiTheme="majorHAnsi" w:eastAsiaTheme="majorEastAsia" w:hAnsiTheme="majorHAnsi" w:cstheme="majorBidi"/>
+      <w:color w:val="2E74B5" w:themeColor="accent1" w:themeShade="BF"/>
+      <w:sz w:val="26"/>
+      <w:szCs w:val="26"/>
+    </w:rPr>
+  </w:style>
+  <w:style w:type="paragraph" w:styleId="Heading3">
+    <w:name w:val="heading 3"/>
+    <w:basedOn w:val="Normal"/>
+    <w:next w:val="Normal"/>
+    <w:link w:val="Heading3Char"/>
+    <w:uiPriority w:val="9"/>
+    <w:unhideWhenUsed/>
+    <w:qFormat/>
+    <w:pPr>
+      <w:keepNext/>
+      <w:keepLines/>
+      <w:spacing w:before="40"/>
+      <w:outlineLvl w:val="2"/>
+    </w:pPr>
+    <w:rPr>
+      <w:rFonts w:asciiTheme="majorHAnsi" w:eastAsiaTheme="majorEastAsia" w:hAnsiTheme="majorHAnsi" w:cstheme="majorBidi"/>
+      <w:color w:val="1F4D78" w:themeColor="accent1" w:themeShade="7F"/>
+      <w:sz w:val="24"/>
+      <w:szCs w:val="24"/>
+    </w:rPr>
+  </w:style>
+  <w:style w:type="paragraph" w:styleId="Heading4">
+    <w:name w:val="heading 4"/>
+    <w:basedOn w:val="Normal"/>
+    <w:next w:val="Normal"/>
+    <w:link w:val="Heading4Char"/>
+    <w:uiPriority w:val="9"/>
+    <w:unhideWhenUsed/>
+    <w:qFormat/>
+    <w:pPr>
+      <w:keepNext/>
+      <w:keepLines/>
+      <w:spacing w:before="40"/>
+      <w:outlineLvl w:val="3"/>
+    </w:pPr>
+    <w:rPr>
+      <w:rFonts w:asciiTheme="majorHAnsi" w:eastAsiaTheme="majorEastAsia" w:hAnsiTheme="majorHAnsi" w:cstheme="majorBidi"/>
+      <w:i/>
+      <w:iCs/>
+      <w:color w:val="2E74B5" w:themeColor="accent1" w:themeShade="BF"/>
+    </w:rPr>
+  </w:style>
+  <w:style w:type="paragraph" w:styleId="Heading5">
+    <w:name w:val="heading 5"/>
+    <w:basedOn w:val="Normal"/>
+    <w:next w:val="Normal"/>
+    <w:link w:val="Heading5Char"/>
+    <w:uiPriority w:val="9"/>
+    <w:unhideWhenUsed/>
+    <w:qFormat/>
+    <w:pPr>
+      <w:keepNext/>
+      <w:keepLines/>
+      <w:spacing w:before="40"/>
+      <w:outlineLvl w:val="4"/>
+    </w:pPr>
+    <w:rPr>
+      <w:rFonts w:asciiTheme="majorHAnsi" w:eastAsiaTheme="majorEastAsia" w:hAnsiTheme="majorHAnsi" w:cstheme="majorBidi"/>
+      <w:color w:val="2E74B5" w:themeColor="accent1" w:themeShade="BF"/>
+    </w:rPr>
+  </w:style>
+  <w:style w:type="paragraph" w:styleId="Heading6">
+    <w:name w:val="heading 6"/>
+    <w:basedOn w:val="Normal"/>
+    <w:next w:val="Normal"/>
+    <w:link w:val="Heading6Char"/>
+    <w:uiPriority w:val="9"/>
+    <w:unhideWhenUsed/>
+    <w:qFormat/>
+    <w:pPr>
+      <w:keepNext/>
+      <w:keepLines/>
+      <w:spacing w:before="40"/>
+      <w:outlineLvl w:val="5"/>
+    </w:pPr>
+    <w:rPr>
+      <w:rFonts w:asciiTheme="majorHAnsi" w:eastAsiaTheme="majorEastAsia" w:hAnsiTheme="majorHAnsi" w:cstheme="majorBidi"/>
+      <w:color w:val="1F4D78" w:themeColor="accent1" w:themeShade="7F"/>
+    </w:rPr>
+  </w:style>
+  <w:style w:type="paragraph" w:styleId="Heading7">
+    <w:name w:val="heading 7"/>
+    <w:basedOn w:val="Normal"/>
+    <w:next w:val="Normal"/>
+    <w:link w:val="Heading7Char"/>
+    <w:uiPriority w:val="9"/>
+    <w:unhideWhenUsed/>
+    <w:qFormat/>
+    <w:pPr>
+      <w:keepNext/>
+      <w:keepLines/>
+      <w:spacing w:before="40"/>
+      <w:outlineLvl w:val="6"/>
+    </w:pPr>
+    <w:rPr>
+      <w:rFonts w:asciiTheme="majorHAnsi" w:eastAsiaTheme="majorEastAsia" w:hAnsiTheme="majorHAnsi" w:cstheme="majorBidi"/>
+      <w:i/>
+      <w:iCs/>
+      <w:color w:val="1F4D78" w:themeColor="accent1" w:themeShade="7F"/>
+    </w:rPr>
+  </w:style>
+  <w:style w:type="paragraph" w:styleId="Heading8">
+    <w:name w:val="heading 8"/>
+    <w:basedOn w:val="Normal"/>
+    <w:next w:val="Normal"/>
+    <w:link w:val="Heading8Char"/>
+    <w:uiPriority w:val="9"/>
+    <w:unhideWhenUsed/>
+    <w:qFormat/>
+    <w:pPr>
+      <w:keepNext/>
+      <w:keepLines/>
+      <w:spacing w:before="40"/>
+      <w:outlineLvl w:val="7"/>
+    </w:pPr>
+    <w:rPr>
+      <w:rFonts w:asciiTheme="majorHAnsi" w:eastAsiaTheme="majorEastAsia" w:hAnsiTheme="majorHAnsi" w:cstheme="majorBidi"/>
+      <w:color w:val="272727" w:themeColor="text1" w:themeTint="D8"/>
+      <w:sz w:val="21"/>
+      <w:szCs w:val="21"/>
+    </w:rPr>
+  </w:style>
+  <w:style w:type="paragraph" w:styleId="Heading9">
+    <w:name w:val="heading 9"/>
+    <w:basedOn w:val="Normal"/>
+    <w:next w:val="Normal"/>
+    <w:link w:val="Heading9Char"/>
+    <w:uiPriority w:val="9"/>
+    <w:unhideWhenUsed/>
+    <w:qFormat/>
+    <w:pPr>
+      <w:keepNext/>
+      <w:keepLines/>
+      <w:spacing w:before="40"/>
+      <w:outlineLvl w:val="8"/>
+    </w:pPr>
+    <w:rPr>
+      <w:rFonts w:asciiTheme="majorHAnsi" w:eastAsiaTheme="majorEastAsia" w:hAnsiTheme="majorHAnsi" w:cstheme="majorBidi"/>
+      <w:i/>
+      <w:iCs/>
+      <w:color w:val="272727" w:themeColor="text1" w:themeTint="D8"/>
+      <w:sz w:val="21"/>
+      <w:szCs w:val="21"/>
+    </w:rPr>
+  </w:style>
+  <w:style w:type="character" w:default="1" w:styleId="DefaultParagraphFont">
+    <w:name w:val="Default Paragraph Font"/>
+    <w:uiPriority w:val="1"/>
+    <w:semiHidden/>
+    <w:unhideWhenUsed/>
+  </w:style>
+  <w:style w:type="table" w:default="1" w:styleId="TableNormal">
+    <w:name w:val="Normal Table"/>
+    <w:uiPriority w:val="99"/>
+    <w:semiHidden/>
+    <w:unhideWhenUsed/>
+    <w:tblPr>
+      <w:tblInd w:w="0" w:type="dxa"/>
+      <w:tblCellMar>
+        <w:top w:w="0" w:type="dxa"/>
+        <w:left w:w="108" w:type="dxa"/>
+        <w:bottom w:w="0" w:type="dxa"/>
+        <w:right w:w="108" w:type="dxa"/>
+      </w:tblCellMar>
+    </w:tblPr>
+  </w:style>
+  <w:style w:type="numbering" w:default="1" w:styleId="NoList">
+    <w:name w:val="No List"/>
+    <w:uiPriority w:val="99"/>
+    <w:semiHidden/>
+    <w:unhideWhenUsed/>
+  </w:style>
+  <w:style w:type="character" w:customStyle="1" w:styleId="Heading1Char">
+    <w:name w:val="Heading 1 Char"/>
+    <w:basedOn w:val="DefaultParagraphFont"/>
+    <w:link w:val="Heading1"/>
+    <w:uiPriority w:val="9"/>
+    <w:rPr>
+      <w:rFonts w:asciiTheme="majorHAnsi" w:eastAsiaTheme="majorEastAsia" w:hAnsiTheme="majorHAnsi" w:cstheme="majorBidi"/>
+      <w:color w:val="2E74B5" w:themeColor="accent1" w:themeShade="BF"/>
+      <w:sz w:val="32"/>
+      <w:szCs w:val="32"/>
+    </w:rPr>
+  </w:style>
+  <w:style w:type="character" w:customStyle="1" w:styleId="Heading2Char">
+    <w:name w:val="Heading 2 Char"/>
+    <w:basedOn w:val="DefaultParagraphFont"/>
+    <w:link w:val="Heading2"/>
+    <w:uiPriority w:val="9"/>
+    <w:rPr>
+      <w:rFonts w:asciiTheme="majorHAnsi" w:eastAsiaTheme="majorEastAsia" w:hAnsiTheme="majorHAnsi" w:cstheme="majorBidi"/>
+      <w:color w:val="2E74B5" w:themeColor="accent1" w:themeShade="BF"/>
+      <w:sz w:val="26"/>
+      <w:szCs w:val="26"/>
+    </w:rPr>
+  </w:style>
+  <w:style w:type="character" w:customStyle="1" w:styleId="Heading3Char">
+    <w:name w:val="Heading 3 Char"/>
+    <w:basedOn w:val="DefaultParagraphFont"/>
+    <w:link w:val="Heading3"/>
+    <w:uiPriority w:val="9"/>
+    <w:rPr>
+      <w:rFonts w:asciiTheme="majorHAnsi" w:eastAsiaTheme="majorEastAsia" w:hAnsiTheme="majorHAnsi" w:cstheme="majorBidi"/>
+      <w:color w:val="1F4D78" w:themeColor="accent1" w:themeShade="7F"/>
+      <w:sz w:val="24"/>
+      <w:szCs w:val="24"/>
+    </w:rPr>
+  </w:style>
+  <w:style w:type="character" w:customStyle="1" w:styleId="Heading4Char">
+    <w:name w:val="Heading 4 Char"/>
+    <w:basedOn w:val="DefaultParagraphFont"/>
+    <w:link w:val="Heading4"/>
+    <w:uiPriority w:val="9"/>
+    <w:rPr>
+      <w:rFonts w:asciiTheme="majorHAnsi" w:eastAsiaTheme="majorEastAsia" w:hAnsiTheme="majorHAnsi" w:cstheme="majorBidi"/>
+      <w:i/>
+      <w:iCs/>
+      <w:color w:val="2E74B5" w:themeColor="accent1" w:themeShade="BF"/>
+    </w:rPr>
+  </w:style>
+  <w:style w:type="character" w:customStyle="1" w:styleId="Heading5Char">
+    <w:name w:val="Heading 5 Char"/>
+    <w:basedOn w:val="DefaultParagraphFont"/>
+    <w:link w:val="Heading5"/>
+    <w:uiPriority w:val="9"/>
+    <w:rPr>
+      <w:rFonts w:asciiTheme="majorHAnsi" w:eastAsiaTheme="majorEastAsia" w:hAnsiTheme="majorHAnsi" w:cstheme="majorBidi"/>
+      <w:color w:val="2E74B5" w:themeColor="accent1" w:themeShade="BF"/>
+    </w:rPr>
+  </w:style>
+  <w:style w:type="character" w:customStyle="1" w:styleId="Heading6Char">
+    <w:name w:val="Heading 6 Char"/>
+    <w:basedOn w:val="DefaultParagraphFont"/>
+    <w:link w:val="Heading6"/>
+    <w:uiPriority w:val="9"/>
+    <w:rPr>
+      <w:rFonts w:asciiTheme="majorHAnsi" w:eastAsiaTheme="majorEastAsia" w:hAnsiTheme="majorHAnsi" w:cstheme="majorBidi"/>
+      <w:color w:val="1F4D78" w:themeColor="accent1" w:themeShade="7F"/>
+    </w:rPr>
+  </w:style>
+  <w:style w:type="character" w:customStyle="1" w:styleId="Heading7Char">
+    <w:name w:val="Heading 7 Char"/>
+    <w:basedOn w:val="DefaultParagraphFont"/>
+    <w:link w:val="Heading7"/>
+    <w:uiPriority w:val="9"/>
+    <w:rPr>
+      <w:rFonts w:asciiTheme="majorHAnsi" w:eastAsiaTheme="majorEastAsia" w:hAnsiTheme="majorHAnsi" w:cstheme="majorBidi"/>
+      <w:i/>
+      <w:iCs/>
+      <w:color w:val="1F4D78" w:themeColor="accent1" w:themeShade="7F"/>
+    </w:rPr>
+  </w:style>
+  <w:style w:type="character" w:customStyle="1" w:styleId="Heading8Char">
+    <w:name w:val="Heading 8 Char"/>
+    <w:basedOn w:val="DefaultParagraphFont"/>
+    <w:link w:val="Heading8"/>
+    <w:uiPriority w:val="9"/>
+    <w:rPr>
+      <w:rFonts w:asciiTheme="majorHAnsi" w:eastAsiaTheme="majorEastAsia" w:hAnsiTheme="majorHAnsi" w:cstheme="majorBidi"/>
+      <w:color w:val="272727" w:themeColor="text1" w:themeTint="D8"/>
+      <w:sz w:val="21"/>
+      <w:szCs w:val="21"/>
+    </w:rPr>
+  </w:style>
+  <w:style w:type="character" w:customStyle="1" w:styleId="Heading9Char">
+    <w:name w:val="Heading 9 Char"/>
+    <w:basedOn w:val="DefaultParagraphFont"/>
+    <w:link w:val="Heading9"/>
+    <w:uiPriority w:val="9"/>
+    <w:rPr>
+      <w:rFonts w:asciiTheme="majorHAnsi" w:eastAsiaTheme="majorEastAsia" w:hAnsiTheme="majorHAnsi" w:cstheme="majorBidi"/>
+      <w:i/>
+      <w:iCs/>
+      <w:color w:val="272727" w:themeColor="text1" w:themeTint="D8"/>
+      <w:sz w:val="21"/>
+      <w:szCs w:val="21"/>
+    </w:rPr>
+  </w:style>
+  <w:style w:type="paragraph" w:styleId="Title">
+    <w:name w:val="Title"/>
+    <w:basedOn w:val="Normal"/>
+    <w:next w:val="Normal"/>
+    <w:link w:val="TitleChar"/>
+    <w:uiPriority w:val="10"/>
+    <w:qFormat/>
+    <w:pPr>
+      <w:contextualSpacing/>
+    </w:pPr>
+    <w:rPr>
+      <w:rFonts w:asciiTheme="majorHAnsi" w:eastAsiaTheme="majorEastAsia" w:hAnsiTheme="majorHAnsi" w:cstheme="majorBidi"/>
+      <w:spacing w:val="-10"/>
+      <w:kern w:val="28"/>
+      <w:sz w:val="56"/>
+      <w:szCs w:val="56"/>
+    </w:rPr>
+  </w:style>
+  <w:style w:type="character" w:customStyle="1" w:styleId="TitleChar">
+    <w:name w:val="Title Char"/>
+    <w:basedOn w:val="DefaultParagraphFont"/>
+    <w:link w:val="Title"/>
+    <w:uiPriority w:val="10"/>
+    <w:rPr>
+      <w:rFonts w:asciiTheme="majorHAnsi" w:eastAsiaTheme="majorEastAsia" w:hAnsiTheme="majorHAnsi" w:cstheme="majorBidi"/>
+      <w:spacing w:val="-10"/>
+      <w:kern w:val="28"/>
+      <w:sz w:val="56"/>
+      <w:szCs w:val="56"/>
+    </w:rPr>
+  </w:style>
+  <w:style w:type="paragraph" w:styleId="Subtitle">
+    <w:name w:val="Subtitle"/>
+    <w:basedOn w:val="Normal"/>
+    <w:next w:val="Normal"/>
+    <w:link w:val="SubtitleChar"/>
+    <w:uiPriority w:val="11"/>
+    <w:qFormat/>
+    <w:pPr>
+      <w:numPr>
+        <w:ilvl w:val="1"/>
+      </w:numPr>
+    </w:pPr>
+    <w:rPr>
+      <w:rFonts w:eastAsiaTheme="minorEastAsia"/>
+      <w:color w:val="5A5A5A" w:themeColor="text1" w:themeTint="A5"/>
+      <w:spacing w:val="15"/>
+    </w:rPr>
+  </w:style>
+  <w:style w:type="character" w:customStyle="1" w:styleId="SubtitleChar">
+    <w:name w:val="Subtitle Char"/>
+    <w:basedOn w:val="DefaultParagraphFont"/>
+    <w:link w:val="Subtitle"/>
+    <w:uiPriority w:val="11"/>
+    <w:rPr>
+      <w:rFonts w:eastAsiaTheme="minorEastAsia"/>
+      <w:color w:val="5A5A5A" w:themeColor="text1" w:themeTint="A5"/>
+      <w:spacing w:val="15"/>
+    </w:rPr>
+  </w:style>
+  <w:style w:type="character" w:styleId="SubtleEmphasis">
+    <w:name w:val="Subtle Emphasis"/>
+    <w:basedOn w:val="DefaultParagraphFont"/>
+    <w:uiPriority w:val="19"/>
+    <w:qFormat/>
+    <w:rPr>
+      <w:i/>
+      <w:iCs/>
+      <w:color w:val="404040" w:themeColor="text1" w:themeTint="BF"/>
+    </w:rPr>
+  </w:style>
+  <w:style w:type="character" w:styleId="Emphasis">
+    <w:name w:val="Emphasis"/>
+    <w:basedOn w:val="DefaultParagraphFont"/>
+    <w:uiPriority w:val="20"/>
+    <w:qFormat/>
+    <w:rPr>
+      <w:i/>
+      <w:iCs/>
+    </w:rPr>
+  </w:style>
+  <w:style w:type="character" w:styleId="IntenseEmphasis">
+    <w:name w:val="Intense Emphasis"/>
+    <w:basedOn w:val="DefaultParagraphFont"/>
+    <w:uiPriority w:val="21"/>
+    <w:qFormat/>
+    <w:rPr>
+      <w:i/>
+      <w:iCs/>
+      <w:color w:val="5B9BD5" w:themeColor="accent1"/>
+    </w:rPr>
+  </w:style>
+  <w:style w:type="character" w:styleId="Strong">
+    <w:name w:val="Strong"/>
+    <w:basedOn w:val="DefaultParagraphFont"/>
+    <w:uiPriority w:val="22"/>
+    <w:qFormat/>
+    <w:rPr>
+      <w:b/>
+      <w:bCs/>
+    </w:rPr>
+  </w:style>
+  <w:style w:type="paragraph" w:styleId="Quote">
+    <w:name w:val="Quote"/>
+    <w:basedOn w:val="Normal"/>
+    <w:next w:val="Normal"/>
+    <w:link w:val="QuoteChar"/>
+    <w:uiPriority w:val="29"/>
+    <w:qFormat/>
+    <w:pPr>
+      <w:spacing w:before="200"/>
+      <w:ind w:left="864" w:right="864"/>
+      <w:jc w:val="center"/>
+    </w:pPr>
+    <w:rPr>
+      <w:i/>
+      <w:iCs/>
+      <w:color w:val="404040" w:themeColor="text1" w:themeTint="BF"/>
+    </w:rPr>
+  </w:style>
+  <w:style w:type="character" w:customStyle="1" w:styleId="QuoteChar">
+    <w:name w:val="Quote Char"/>
+    <w:basedOn w:val="DefaultParagraphFont"/>
+    <w:link w:val="Quote"/>
+    <w:uiPriority w:val="29"/>
+    <w:rPr>
+      <w:i/>
+      <w:iCs/>
+      <w:color w:val="404040" w:themeColor="text1" w:themeTint="BF"/>
+    </w:rPr>
+  </w:style>
+  <w:style w:type="paragraph" w:styleId="IntenseQuote">
+    <w:name w:val="Intense Quote"/>
+    <w:basedOn w:val="Normal"/>
+    <w:next w:val="Normal"/>
+    <w:link w:val="IntenseQuoteChar"/>
+    <w:uiPriority w:val="30"/>
+    <w:qFormat/>
+    <w:pPr>
+      <w:pBdr>
+        <w:top w:val="single" w:sz="4" w:space="10" w:color="5B9BD5" w:themeColor="accent1"/>
+        <w:bottom w:val="single" w:sz="4" w:space="10" w:color="5B9BD5" w:themeColor="accent1"/>
+      </w:pBdr>
+      <w:spacing w:before="360" w:after="360"/>
+      <w:ind w:left="864" w:right="864"/>
+      <w:jc w:val="center"/>
+    </w:pPr>
+    <w:rPr>
+      <w:i/>
+      <w:iCs/>
+      <w:color w:val="5B9BD5" w:themeColor="accent1"/>
+    </w:rPr>
+  </w:style>
+  <w:style w:type="character" w:customStyle="1" w:styleId="IntenseQuoteChar">
+    <w:name w:val="Intense Quote Char"/>
+    <w:basedOn w:val="DefaultParagraphFont"/>
+    <w:link w:val="IntenseQuote"/>
+    <w:uiPriority w:val="30"/>
+    <w:rPr>
+      <w:i/>
+      <w:iCs/>
+      <w:color w:val="5B9BD5" w:themeColor="accent1"/>
+    </w:rPr>
+  </w:style>
+  <w:style w:type="character" w:styleId="SubtleReference">
+    <w:name w:val="Subtle Reference"/>
+    <w:basedOn w:val="DefaultParagraphFont"/>
+    <w:uiPriority w:val="31"/>
+    <w:qFormat/>
+    <w:rPr>
+      <w:smallCaps/>
+      <w:color w:val="5A5A5A" w:themeColor="text1" w:themeTint="A5"/>
+    </w:rPr>
+  </w:style>
+  <w:style w:type="character" w:styleId="IntenseReference">
+    <w:name w:val="Intense Reference"/>
+    <w:basedOn w:val="DefaultParagraphFont"/>
+    <w:uiPriority w:val="32"/>
+    <w:qFormat/>
+    <w:rPr>
+      <w:b/>
+      <w:bCs/>
+      <w:smallCaps/>
+      <w:color w:val="5B9BD5" w:themeColor="accent1"/>
+      <w:spacing w:val="5"/>
+    </w:rPr>
+  </w:style>
+  <w:style w:type="character" w:styleId="BookTitle">
+    <w:name w:val="Book Title"/>
+    <w:basedOn w:val="DefaultParagraphFont"/>
+    <w:uiPriority w:val="33"/>
+    <w:qFormat/>
+    <w:rPr>
+      <w:b/>
+      <w:bCs/>
+      <w:i/>
+      <w:iCs/>
+      <w:spacing w:val="5"/>
+    </w:rPr>
+  </w:style>
+  <w:style w:type="paragraph" w:styleId="ListParagraph">
+    <w:name w:val="List Paragraph"/>
+    <w:basedOn w:val="Normal"/>
+    <w:uiPriority w:val="34"/>
+    <w:qFormat/>
+    <w:pPr>
+      <w:ind w:left="720"/>
+      <w:contextualSpacing/>
+    </w:pPr>
+  </w:style>
+  <w:style w:type="character" w:styleId="Hyperlink">
+    <w:name w:val="Hyperlink"/>
+    <w:basedOn w:val="DefaultParagraphFont"/>
+    <w:uiPriority w:val="99"/>
+    <w:unhideWhenUsed/>
+    <w:rPr>
+      <w:color w:val="0563C1" w:themeColor="hyperlink"/>
+      <w:u w:val="single"/>
+    </w:rPr>
+  </w:style>
+  <w:style w:type="character" w:styleId="FollowedHyperlink">
+    <w:name w:val="FollowedHyperlink"/>
+    <w:basedOn w:val="DefaultParagraphFont"/>
+    <w:uiPriority w:val="99"/>
+    <w:unhideWhenUsed/>
+    <w:rPr>
+      <w:color w:val="954F72" w:themeColor="followedHyperlink"/>
+      <w:u w:val="single"/>
+    </w:rPr>
+  </w:style>
+  <w:style w:type="paragraph" w:styleId="Caption">
+    <w:name w:val="caption"/>
+    <w:basedOn w:val="Normal"/>
+    <w:next w:val="Normal"/>
+    <w:uiPriority w:val="35"/>
+    <w:unhideWhenUsed/>
+    <w:qFormat/>
+    <w:pPr>
+      <w:spacing w:after="200"/>
+    </w:pPr>
+    <w:rPr>
+      <w:i/>
+      <w:iCs/>
+      <w:color w:val="44546A" w:themeColor="text2"/>
+      <w:sz w:val="18"/>
+      <w:szCs w:val="18"/>
+    </w:rPr>
+  </w:style>
+  <w:style w:type="paragraph" w:styleId="BalloonText">
+    <w:name w:val="Balloon Text"/>
+    <w:basedOn w:val="Normal"/>
+    <w:link w:val="BalloonTextChar"/>
+    <w:uiPriority w:val="99"/>
+    <w:semiHidden/>
+    <w:unhideWhenUsed/>
+    <w:rsid w:val="002F5440"/>
+    <w:rPr>
+      <w:rFonts w:ascii="Tahoma" w:hAnsi="Tahoma" w:cs="Tahoma"/>
+      <w:sz w:val="16"/>
+      <w:szCs w:val="16"/>
+    </w:rPr>
+  </w:style>
+  <w:style w:type="character" w:customStyle="1" w:styleId="BalloonTextChar">
+    <w:name w:val="Balloon Text Char"/>
+    <w:basedOn w:val="DefaultParagraphFont"/>
+    <w:link w:val="BalloonText"/>
+    <w:uiPriority w:val="99"/>
+    <w:semiHidden/>
+    <w:rsid w:val="002F5440"/>
+    <w:rPr>
+      <w:rFonts w:ascii="Tahoma" w:hAnsi="Tahoma" w:cs="Tahoma"/>
+      <w:sz w:val="16"/>
+      <w:szCs w:val="16"/>
     </w:rPr>
   </w:style>
 </w:styles>
@@ -1864,7 +2441,7 @@
   <a:extraClrSchemeLst/>
   <a:extLst>
     <a:ext uri="{05A4C25C-085E-4340-85A3-A5531E510DB2}">
-      <thm15:themeFamily xmlns:thm15="http://schemas.microsoft.com/office/thememl/2012/main" name="Office Theme" id="{62F939B6-93AF-4DB8-9C6B-D6C7DFDC589F}" vid="{4A3C46E8-61CC-4603-A589-7422A47A8E4A}"/>
+      <thm15:themeFamily xmlns:thm15="http://schemas.microsoft.com/office/thememl/2012/main" xmlns="" name="Office Theme" id="{62F939B6-93AF-4DB8-9C6B-D6C7DFDC589F}" vid="{4A3C46E8-61CC-4603-A589-7422A47A8E4A}"/>
     </a:ext>
   </a:extLst>
 </a:theme>

</xml_diff>